<commit_message>
preprocess salje samo tip koji se trazi
</commit_message>
<xml_diff>
--- a/Diplomski.docx
+++ b/Diplomski.docx
@@ -167,8 +167,6 @@
         </w:rPr>
         <w:t xml:space="preserve">       </w:t>
       </w:r>
-      <w:bookmarkStart w:id="0" w:name="_GoBack"/>
-      <w:bookmarkEnd w:id="0"/>
     </w:p>
     <w:p>
       <w:pPr>
@@ -5004,12 +5002,12 @@
           <w:numId w:val="4"/>
         </w:numPr>
       </w:pPr>
-      <w:bookmarkStart w:id="1" w:name="_Toc486005222"/>
+      <w:bookmarkStart w:id="0" w:name="_Toc486005222"/>
       <w:r>
         <w:lastRenderedPageBreak/>
         <w:t>Uvod</w:t>
       </w:r>
-      <w:bookmarkEnd w:id="1"/>
+      <w:bookmarkEnd w:id="0"/>
     </w:p>
     <w:p>
       <w:r>
@@ -5243,81 +5241,81 @@
       <w:pPr>
         <w:pStyle w:val="Naslov1"/>
       </w:pPr>
-      <w:bookmarkStart w:id="2" w:name="_Toc486005223"/>
+      <w:bookmarkStart w:id="1" w:name="_Toc486005223"/>
       <w:r>
         <w:lastRenderedPageBreak/>
         <w:t>Korištene tehnologije</w:t>
       </w:r>
+      <w:bookmarkEnd w:id="1"/>
+    </w:p>
+    <w:p>
+      <w:r>
+        <w:t>U ovom će poglavlju biti navedene tehnologije korištene u ovom diplomskom radu.</w:t>
+      </w:r>
+    </w:p>
+    <w:p>
+      <w:pPr>
+        <w:pStyle w:val="Naslov2"/>
+      </w:pPr>
+      <w:bookmarkStart w:id="2" w:name="_Toc486005224"/>
+      <w:r>
+        <w:t>Microsoft SQL Server</w:t>
+      </w:r>
       <w:bookmarkEnd w:id="2"/>
     </w:p>
     <w:p>
       <w:r>
-        <w:t>U ovom će poglavlju biti navedene tehnologije korištene u ovom diplomskom radu.</w:t>
-      </w:r>
-    </w:p>
-    <w:p>
-      <w:pPr>
-        <w:pStyle w:val="Naslov2"/>
-      </w:pPr>
-      <w:bookmarkStart w:id="3" w:name="_Toc486005224"/>
-      <w:r>
-        <w:t>Microsoft SQL Server</w:t>
+        <w:t xml:space="preserve">Micosoft SQL Server je relacijska baza </w:t>
+      </w:r>
+      <w:r>
+        <w:t>podataka koju je razvio Microsoft</w:t>
+      </w:r>
+      <w:r>
+        <w:t>. Primarni jezik Microsoft SQL S</w:t>
+      </w:r>
+      <w:r>
+        <w:t>ervera je Transact SQL (T</w:t>
+      </w:r>
+      <w:r>
+        <w:t>-SQL). Osim klasičnih SQL upita</w:t>
+      </w:r>
+      <w:r>
+        <w:t xml:space="preserve"> T-SQL pruža i naprednu funkcionalnost poput</w:t>
+      </w:r>
+      <w:r>
+        <w:t xml:space="preserve"> </w:t>
+      </w:r>
+      <w:r>
+        <w:t>grananja i neizrazitog (</w:t>
+      </w:r>
+      <w:r>
+        <w:rPr>
+          <w:i/>
+        </w:rPr>
+        <w:t xml:space="preserve">engl. </w:t>
+      </w:r>
+      <w:r>
+        <w:rPr>
+          <w:i/>
+        </w:rPr>
+        <w:t>„fuzzy“</w:t>
+      </w:r>
+      <w:r>
+        <w:t>) pretraživanja teksta.</w:t>
+      </w:r>
+    </w:p>
+    <w:p>
+      <w:pPr>
+        <w:pStyle w:val="Naslov3"/>
+      </w:pPr>
+      <w:r>
+        <w:t xml:space="preserve"> </w:t>
+      </w:r>
+      <w:bookmarkStart w:id="3" w:name="_Toc486005225"/>
+      <w:r>
+        <w:t>SQL sintaksa</w:t>
       </w:r>
       <w:bookmarkEnd w:id="3"/>
-    </w:p>
-    <w:p>
-      <w:r>
-        <w:t xml:space="preserve">Micosoft SQL Server je relacijska baza </w:t>
-      </w:r>
-      <w:r>
-        <w:t>podataka koju je razvio Microsoft</w:t>
-      </w:r>
-      <w:r>
-        <w:t>. Primarni jezik Microsoft SQL S</w:t>
-      </w:r>
-      <w:r>
-        <w:t>ervera je Transact SQL (T</w:t>
-      </w:r>
-      <w:r>
-        <w:t>-SQL). Osim klasičnih SQL upita</w:t>
-      </w:r>
-      <w:r>
-        <w:t xml:space="preserve"> T-SQL pruža i naprednu funkcionalnost poput</w:t>
-      </w:r>
-      <w:r>
-        <w:t xml:space="preserve"> </w:t>
-      </w:r>
-      <w:r>
-        <w:t>grananja i neizrazitog (</w:t>
-      </w:r>
-      <w:r>
-        <w:rPr>
-          <w:i/>
-        </w:rPr>
-        <w:t xml:space="preserve">engl. </w:t>
-      </w:r>
-      <w:r>
-        <w:rPr>
-          <w:i/>
-        </w:rPr>
-        <w:t>„fuzzy“</w:t>
-      </w:r>
-      <w:r>
-        <w:t>) pretraživanja teksta.</w:t>
-      </w:r>
-    </w:p>
-    <w:p>
-      <w:pPr>
-        <w:pStyle w:val="Naslov3"/>
-      </w:pPr>
-      <w:r>
-        <w:t xml:space="preserve"> </w:t>
-      </w:r>
-      <w:bookmarkStart w:id="4" w:name="_Toc486005225"/>
-      <w:r>
-        <w:t>SQL sintaksa</w:t>
-      </w:r>
-      <w:bookmarkEnd w:id="4"/>
     </w:p>
     <w:p>
       <w:r>
@@ -5690,19 +5688,32 @@
       <w:pPr>
         <w:pStyle w:val="Opisslike"/>
       </w:pPr>
-      <w:bookmarkStart w:id="5" w:name="_Ref485925120"/>
+      <w:bookmarkStart w:id="4" w:name="_Ref485925120"/>
       <w:r>
         <w:t xml:space="preserve">Slika </w:t>
       </w:r>
-      <w:fldSimple w:instr=" SEQ Slika \* ARABIC ">
-        <w:r>
-          <w:rPr>
-            <w:noProof/>
-          </w:rPr>
-          <w:t>1</w:t>
-        </w:r>
-      </w:fldSimple>
-      <w:bookmarkEnd w:id="5"/>
+      <w:r>
+        <w:fldChar w:fldCharType="begin"/>
+      </w:r>
+      <w:r>
+        <w:instrText xml:space="preserve"> SEQ Slika \* ARABIC </w:instrText>
+      </w:r>
+      <w:r>
+        <w:fldChar w:fldCharType="separate"/>
+      </w:r>
+      <w:r>
+        <w:rPr>
+          <w:noProof/>
+        </w:rPr>
+        <w:t>1</w:t>
+      </w:r>
+      <w:r>
+        <w:rPr>
+          <w:noProof/>
+        </w:rPr>
+        <w:fldChar w:fldCharType="end"/>
+      </w:r>
+      <w:bookmarkEnd w:id="4"/>
       <w:r>
         <w:t>. Primjer SQL upita</w:t>
       </w:r>
@@ -5865,11 +5876,11 @@
       <w:pPr>
         <w:pStyle w:val="Naslov2"/>
       </w:pPr>
-      <w:bookmarkStart w:id="6" w:name="_Toc486005226"/>
+      <w:bookmarkStart w:id="5" w:name="_Toc486005226"/>
       <w:r>
         <w:t>JSON</w:t>
       </w:r>
-      <w:bookmarkEnd w:id="6"/>
+      <w:bookmarkEnd w:id="5"/>
     </w:p>
     <w:p>
       <w:r>
@@ -6024,19 +6035,32 @@
       <w:pPr>
         <w:pStyle w:val="Opisslike"/>
       </w:pPr>
-      <w:bookmarkStart w:id="7" w:name="_Ref485926759"/>
+      <w:bookmarkStart w:id="6" w:name="_Ref485926759"/>
       <w:r>
         <w:t xml:space="preserve">Slika </w:t>
       </w:r>
-      <w:fldSimple w:instr=" SEQ Slika \* ARABIC ">
-        <w:r>
-          <w:rPr>
-            <w:noProof/>
-          </w:rPr>
-          <w:t>2</w:t>
-        </w:r>
-      </w:fldSimple>
-      <w:bookmarkEnd w:id="7"/>
+      <w:r>
+        <w:fldChar w:fldCharType="begin"/>
+      </w:r>
+      <w:r>
+        <w:instrText xml:space="preserve"> SEQ Slika \* ARABIC </w:instrText>
+      </w:r>
+      <w:r>
+        <w:fldChar w:fldCharType="separate"/>
+      </w:r>
+      <w:r>
+        <w:rPr>
+          <w:noProof/>
+        </w:rPr>
+        <w:t>2</w:t>
+      </w:r>
+      <w:r>
+        <w:rPr>
+          <w:noProof/>
+        </w:rPr>
+        <w:fldChar w:fldCharType="end"/>
+      </w:r>
+      <w:bookmarkEnd w:id="6"/>
       <w:r>
         <w:t>. Primjer JSON-a</w:t>
       </w:r>
@@ -6111,11 +6135,11 @@
       <w:pPr>
         <w:pStyle w:val="Naslov2"/>
       </w:pPr>
-      <w:bookmarkStart w:id="8" w:name="_Toc486005227"/>
+      <w:bookmarkStart w:id="7" w:name="_Toc486005227"/>
       <w:r>
         <w:t>Python</w:t>
       </w:r>
-      <w:bookmarkEnd w:id="8"/>
+      <w:bookmarkEnd w:id="7"/>
     </w:p>
     <w:p>
       <w:r>
@@ -6346,11 +6370,11 @@
         <w:lastRenderedPageBreak/>
         <w:t xml:space="preserve"> </w:t>
       </w:r>
-      <w:bookmarkStart w:id="9" w:name="_Toc486005228"/>
+      <w:bookmarkStart w:id="8" w:name="_Toc486005228"/>
       <w:r>
         <w:t>Author</w:t>
       </w:r>
-      <w:bookmarkEnd w:id="9"/>
+      <w:bookmarkEnd w:id="8"/>
     </w:p>
     <w:p>
       <w:pPr>
@@ -6575,11 +6599,11 @@
       <w:pPr>
         <w:pStyle w:val="Naslov2"/>
       </w:pPr>
-      <w:bookmarkStart w:id="10" w:name="_Toc486005229"/>
+      <w:bookmarkStart w:id="9" w:name="_Toc486005229"/>
       <w:r>
         <w:t>Kolaborativne lekcije</w:t>
       </w:r>
-      <w:bookmarkEnd w:id="10"/>
+      <w:bookmarkEnd w:id="9"/>
     </w:p>
     <w:p>
       <w:r>
@@ -6681,7 +6705,7 @@
       <w:r>
         <w:t xml:space="preserve"> </w:t>
       </w:r>
-      <w:bookmarkStart w:id="11" w:name="_Toc486005230"/>
+      <w:bookmarkStart w:id="10" w:name="_Toc486005230"/>
       <w:r>
         <w:t>Oblik</w:t>
       </w:r>
@@ -6694,7 +6718,7 @@
       <w:r>
         <w:t xml:space="preserve"> kolaborativne lekcije</w:t>
       </w:r>
-      <w:bookmarkEnd w:id="11"/>
+      <w:bookmarkEnd w:id="10"/>
     </w:p>
     <w:p>
       <w:r>
@@ -6815,19 +6839,32 @@
       <w:pPr>
         <w:pStyle w:val="Opisslike"/>
       </w:pPr>
-      <w:bookmarkStart w:id="12" w:name="_Ref485917426"/>
+      <w:bookmarkStart w:id="11" w:name="_Ref485917426"/>
       <w:r>
         <w:t xml:space="preserve">Slika </w:t>
       </w:r>
-      <w:fldSimple w:instr=" SEQ Slika \* ARABIC ">
-        <w:r>
-          <w:rPr>
-            <w:noProof/>
-          </w:rPr>
-          <w:t>3</w:t>
-        </w:r>
-      </w:fldSimple>
-      <w:bookmarkEnd w:id="12"/>
+      <w:r>
+        <w:fldChar w:fldCharType="begin"/>
+      </w:r>
+      <w:r>
+        <w:instrText xml:space="preserve"> SEQ Slika \* ARABIC </w:instrText>
+      </w:r>
+      <w:r>
+        <w:fldChar w:fldCharType="separate"/>
+      </w:r>
+      <w:r>
+        <w:rPr>
+          <w:noProof/>
+        </w:rPr>
+        <w:t>3</w:t>
+      </w:r>
+      <w:r>
+        <w:rPr>
+          <w:noProof/>
+        </w:rPr>
+        <w:fldChar w:fldCharType="end"/>
+      </w:r>
+      <w:bookmarkEnd w:id="11"/>
       <w:r>
         <w:t>. Primjer zabilješke kolaborativne lekcije</w:t>
       </w:r>
@@ -6900,51 +6937,51 @@
         <w:lastRenderedPageBreak/>
         <w:t xml:space="preserve"> </w:t>
       </w:r>
-      <w:bookmarkStart w:id="13" w:name="_Toc486005231"/>
+      <w:bookmarkStart w:id="12" w:name="_Toc486005231"/>
       <w:r>
         <w:t>Kompetitivne lekcije</w:t>
       </w:r>
+      <w:bookmarkEnd w:id="12"/>
+    </w:p>
+    <w:p>
+      <w:r>
+        <w:t>Zadaci kompetitivnih lekcija su zadaci koji se postavljaju cijelom razredu</w:t>
+      </w:r>
+      <w:r>
+        <w:t xml:space="preserve"> u kojem se učenici</w:t>
+      </w:r>
+      <w:r>
+        <w:t xml:space="preserve"> međusobno natječu u broju točno riješenih zadataka i brzini rješavanja istih. Uz pomoć natjecateljskog duha, podiže se motiviranost učenika u rješavanju zadataka. Obrada zabilješki nastali</w:t>
+      </w:r>
+      <w:r>
+        <w:t>h</w:t>
+      </w:r>
+      <w:r>
+        <w:t xml:space="preserve"> rješavanjem ovih lekcija učiteljima mogu dati informaciju </w:t>
+      </w:r>
+      <w:r>
+        <w:t xml:space="preserve">o sposobnostima učenika u situacijama u kojima je bitna točnost i brzina. </w:t>
+      </w:r>
+    </w:p>
+    <w:p/>
+    <w:p>
+      <w:pPr>
+        <w:pStyle w:val="Naslov3"/>
+      </w:pPr>
+      <w:bookmarkStart w:id="13" w:name="_Toc486005232"/>
+      <w:r>
+        <w:t>Oblik</w:t>
+      </w:r>
+      <w:r>
+        <w:t xml:space="preserve"> </w:t>
+      </w:r>
+      <w:r>
+        <w:t>zabilješke</w:t>
+      </w:r>
+      <w:r>
+        <w:t xml:space="preserve"> kompetitivne lekcije</w:t>
+      </w:r>
       <w:bookmarkEnd w:id="13"/>
-    </w:p>
-    <w:p>
-      <w:r>
-        <w:t>Zadaci kompetitivnih lekcija su zadaci koji se postavljaju cijelom razredu</w:t>
-      </w:r>
-      <w:r>
-        <w:t xml:space="preserve"> u kojem se učenici</w:t>
-      </w:r>
-      <w:r>
-        <w:t xml:space="preserve"> međusobno natječu u broju točno riješenih zadataka i brzini rješavanja istih. Uz pomoć natjecateljskog duha, podiže se motiviranost učenika u rješavanju zadataka. Obrada zabilješki nastali</w:t>
-      </w:r>
-      <w:r>
-        <w:t>h</w:t>
-      </w:r>
-      <w:r>
-        <w:t xml:space="preserve"> rješavanjem ovih lekcija učiteljima mogu dati informaciju </w:t>
-      </w:r>
-      <w:r>
-        <w:t xml:space="preserve">o sposobnostima učenika u situacijama u kojima je bitna točnost i brzina. </w:t>
-      </w:r>
-    </w:p>
-    <w:p/>
-    <w:p>
-      <w:pPr>
-        <w:pStyle w:val="Naslov3"/>
-      </w:pPr>
-      <w:bookmarkStart w:id="14" w:name="_Toc486005232"/>
-      <w:r>
-        <w:t>Oblik</w:t>
-      </w:r>
-      <w:r>
-        <w:t xml:space="preserve"> </w:t>
-      </w:r>
-      <w:r>
-        <w:t>zabilješke</w:t>
-      </w:r>
-      <w:r>
-        <w:t xml:space="preserve"> kompetitivne lekcije</w:t>
-      </w:r>
-      <w:bookmarkEnd w:id="14"/>
     </w:p>
     <w:p>
       <w:r>
@@ -7032,19 +7069,35 @@
       <w:pPr>
         <w:pStyle w:val="Opisslike"/>
       </w:pPr>
-      <w:bookmarkStart w:id="15" w:name="_Ref485919959"/>
+      <w:bookmarkStart w:id="14" w:name="_Ref485919959"/>
       <w:r>
         <w:t xml:space="preserve">Slika </w:t>
       </w:r>
-      <w:fldSimple w:instr=" SEQ Slika \* ARABIC ">
-        <w:r>
-          <w:rPr>
-            <w:noProof/>
-          </w:rPr>
-          <w:t>4</w:t>
-        </w:r>
-      </w:fldSimple>
-      <w:bookmarkEnd w:id="15"/>
+      <w:r>
+        <w:fldChar w:fldCharType="begin"/>
+      </w:r>
+      <w:r>
+        <w:instrText xml:space="preserve"> SEQ Slika \</w:instrText>
+      </w:r>
+      <w:r>
+        <w:instrText xml:space="preserve">* ARABIC </w:instrText>
+      </w:r>
+      <w:r>
+        <w:fldChar w:fldCharType="separate"/>
+      </w:r>
+      <w:r>
+        <w:rPr>
+          <w:noProof/>
+        </w:rPr>
+        <w:t>4</w:t>
+      </w:r>
+      <w:r>
+        <w:rPr>
+          <w:noProof/>
+        </w:rPr>
+        <w:fldChar w:fldCharType="end"/>
+      </w:r>
+      <w:bookmarkEnd w:id="14"/>
       <w:r>
         <w:t>. Zabilješka kompetitivne lekcije</w:t>
       </w:r>
@@ -7065,96 +7118,96 @@
       <w:pPr>
         <w:pStyle w:val="Naslov2"/>
       </w:pPr>
-      <w:bookmarkStart w:id="16" w:name="_Toc486005233"/>
+      <w:bookmarkStart w:id="15" w:name="_Toc486005233"/>
       <w:r>
         <w:t>Lekcije proširene stvarnosti</w:t>
       </w:r>
+      <w:bookmarkEnd w:id="15"/>
+    </w:p>
+    <w:p>
+      <w:r>
+        <w:t>Zadaci lekcija</w:t>
+      </w:r>
+      <w:r>
+        <w:t xml:space="preserve"> proširene stvarnosti </w:t>
+      </w:r>
+      <w:r>
+        <w:t xml:space="preserve">od učenika </w:t>
+      </w:r>
+      <w:r>
+        <w:t xml:space="preserve">očekuju </w:t>
+      </w:r>
+      <w:r>
+        <w:t xml:space="preserve">rješavanje zadataka na neuobičajen način. </w:t>
+      </w:r>
+      <w:r>
+        <w:t xml:space="preserve">Primjerice, u zadatku u kojem se traži </w:t>
+      </w:r>
+      <w:r>
+        <w:t>pronalazak</w:t>
+      </w:r>
+      <w:r>
+        <w:t xml:space="preserve"> zbroj</w:t>
+      </w:r>
+      <w:r>
+        <w:t>a</w:t>
+      </w:r>
+      <w:r>
+        <w:t xml:space="preserve"> dva</w:t>
+      </w:r>
+      <w:r>
+        <w:t>ju brojeva</w:t>
+      </w:r>
+      <w:r>
+        <w:t xml:space="preserve"> učenik treba izračunati zbroj, rastaviti ga na desetice i jedinice</w:t>
+      </w:r>
+      <w:r>
+        <w:t>,</w:t>
+      </w:r>
+      <w:r>
+        <w:t xml:space="preserve"> te mobitelom</w:t>
+      </w:r>
+      <w:r>
+        <w:t xml:space="preserve"> (ili tabletom)</w:t>
+      </w:r>
+      <w:r>
+        <w:t xml:space="preserve"> slikati karticu s deseticama i karticu s jedinicama. Ovim tipom lekcija pokušava se</w:t>
+      </w:r>
+      <w:r>
+        <w:t>,</w:t>
+      </w:r>
+      <w:r>
+        <w:t xml:space="preserve"> </w:t>
+      </w:r>
+      <w:r>
+        <w:t>pomoću inovativnosti,</w:t>
+      </w:r>
+      <w:r>
+        <w:t xml:space="preserve"> dodatno motivirati i ocijeniti učenikovu sposobnost prilagodbe. </w:t>
+      </w:r>
+    </w:p>
+    <w:p/>
+    <w:p>
+      <w:pPr>
+        <w:pStyle w:val="Naslov3"/>
+      </w:pPr>
+      <w:r>
+        <w:t xml:space="preserve"> </w:t>
+      </w:r>
+      <w:bookmarkStart w:id="16" w:name="_Toc486005234"/>
+      <w:r>
+        <w:t>Oblik</w:t>
+      </w:r>
+      <w:r>
+        <w:t xml:space="preserve"> </w:t>
+      </w:r>
+      <w:r>
+        <w:t>zabilješke</w:t>
+      </w:r>
+      <w:r>
+        <w:t xml:space="preserve"> lekcije proširene stvarnosti</w:t>
+      </w:r>
       <w:bookmarkEnd w:id="16"/>
-    </w:p>
-    <w:p>
-      <w:r>
-        <w:t>Zadaci lekcija</w:t>
-      </w:r>
-      <w:r>
-        <w:t xml:space="preserve"> proširene stvarnosti </w:t>
-      </w:r>
-      <w:r>
-        <w:t xml:space="preserve">od učenika </w:t>
-      </w:r>
-      <w:r>
-        <w:t xml:space="preserve">očekuju </w:t>
-      </w:r>
-      <w:r>
-        <w:t xml:space="preserve">rješavanje zadataka na neuobičajen način. </w:t>
-      </w:r>
-      <w:r>
-        <w:t xml:space="preserve">Primjerice, u zadatku u kojem se traži </w:t>
-      </w:r>
-      <w:r>
-        <w:t>pronalazak</w:t>
-      </w:r>
-      <w:r>
-        <w:t xml:space="preserve"> zbroj</w:t>
-      </w:r>
-      <w:r>
-        <w:t>a</w:t>
-      </w:r>
-      <w:r>
-        <w:t xml:space="preserve"> dva</w:t>
-      </w:r>
-      <w:r>
-        <w:t>ju brojeva</w:t>
-      </w:r>
-      <w:r>
-        <w:t xml:space="preserve"> učenik treba izračunati zbroj, rastaviti ga na desetice i jedinice</w:t>
-      </w:r>
-      <w:r>
-        <w:t>,</w:t>
-      </w:r>
-      <w:r>
-        <w:t xml:space="preserve"> te mobitelom</w:t>
-      </w:r>
-      <w:r>
-        <w:t xml:space="preserve"> (ili tabletom)</w:t>
-      </w:r>
-      <w:r>
-        <w:t xml:space="preserve"> slikati karticu s deseticama i karticu s jedinicama. Ovim tipom lekcija pokušava se</w:t>
-      </w:r>
-      <w:r>
-        <w:t>,</w:t>
-      </w:r>
-      <w:r>
-        <w:t xml:space="preserve"> </w:t>
-      </w:r>
-      <w:r>
-        <w:t>pomoću inovativnosti,</w:t>
-      </w:r>
-      <w:r>
-        <w:t xml:space="preserve"> dodatno motivirati i ocijeniti učenikovu sposobnost prilagodbe. </w:t>
-      </w:r>
-    </w:p>
-    <w:p/>
-    <w:p>
-      <w:pPr>
-        <w:pStyle w:val="Naslov3"/>
-      </w:pPr>
-      <w:r>
-        <w:t xml:space="preserve"> </w:t>
-      </w:r>
-      <w:bookmarkStart w:id="17" w:name="_Toc486005234"/>
-      <w:r>
-        <w:t>Oblik</w:t>
-      </w:r>
-      <w:r>
-        <w:t xml:space="preserve"> </w:t>
-      </w:r>
-      <w:r>
-        <w:t>zabilješke</w:t>
-      </w:r>
-      <w:r>
-        <w:t xml:space="preserve"> lekcije proširene stvarnosti</w:t>
-      </w:r>
-      <w:bookmarkEnd w:id="17"/>
     </w:p>
     <w:p>
       <w:r>
@@ -7236,19 +7289,32 @@
       <w:pPr>
         <w:pStyle w:val="Opisslike"/>
       </w:pPr>
-      <w:bookmarkStart w:id="18" w:name="_Ref485923192"/>
+      <w:bookmarkStart w:id="17" w:name="_Ref485923192"/>
       <w:r>
         <w:t xml:space="preserve">Slika </w:t>
       </w:r>
-      <w:fldSimple w:instr=" SEQ Slika \* ARABIC ">
-        <w:r>
-          <w:rPr>
-            <w:noProof/>
-          </w:rPr>
-          <w:t>5</w:t>
-        </w:r>
-      </w:fldSimple>
-      <w:bookmarkEnd w:id="18"/>
+      <w:r>
+        <w:fldChar w:fldCharType="begin"/>
+      </w:r>
+      <w:r>
+        <w:instrText xml:space="preserve"> SEQ Slika \* ARABIC </w:instrText>
+      </w:r>
+      <w:r>
+        <w:fldChar w:fldCharType="separate"/>
+      </w:r>
+      <w:r>
+        <w:rPr>
+          <w:noProof/>
+        </w:rPr>
+        <w:t>5</w:t>
+      </w:r>
+      <w:r>
+        <w:rPr>
+          <w:noProof/>
+        </w:rPr>
+        <w:fldChar w:fldCharType="end"/>
+      </w:r>
+      <w:bookmarkEnd w:id="17"/>
       <w:r>
         <w:t>. Primjer</w:t>
       </w:r>
@@ -7315,12 +7381,12 @@
       <w:pPr>
         <w:pStyle w:val="Naslov1"/>
       </w:pPr>
-      <w:bookmarkStart w:id="19" w:name="_Toc486005235"/>
+      <w:bookmarkStart w:id="18" w:name="_Toc486005235"/>
       <w:r>
         <w:lastRenderedPageBreak/>
         <w:t>Baza podataka</w:t>
       </w:r>
-      <w:bookmarkEnd w:id="19"/>
+      <w:bookmarkEnd w:id="18"/>
     </w:p>
     <w:p>
       <w:r>
@@ -7441,19 +7507,32 @@
       <w:pPr>
         <w:pStyle w:val="Opisslike"/>
       </w:pPr>
-      <w:bookmarkStart w:id="20" w:name="_Ref485810047"/>
+      <w:bookmarkStart w:id="19" w:name="_Ref485810047"/>
       <w:r>
         <w:t xml:space="preserve">Slika </w:t>
       </w:r>
-      <w:fldSimple w:instr=" SEQ Slika \* ARABIC ">
-        <w:r>
-          <w:rPr>
-            <w:noProof/>
-          </w:rPr>
-          <w:t>6</w:t>
-        </w:r>
-      </w:fldSimple>
-      <w:bookmarkEnd w:id="20"/>
+      <w:r>
+        <w:fldChar w:fldCharType="begin"/>
+      </w:r>
+      <w:r>
+        <w:instrText xml:space="preserve"> SEQ Slika \* ARABIC </w:instrText>
+      </w:r>
+      <w:r>
+        <w:fldChar w:fldCharType="separate"/>
+      </w:r>
+      <w:r>
+        <w:rPr>
+          <w:noProof/>
+        </w:rPr>
+        <w:t>6</w:t>
+      </w:r>
+      <w:r>
+        <w:rPr>
+          <w:noProof/>
+        </w:rPr>
+        <w:fldChar w:fldCharType="end"/>
+      </w:r>
+      <w:bookmarkEnd w:id="19"/>
       <w:r>
         <w:t>. Diagram tablica LogEvent, ContextualInfo i User</w:t>
       </w:r>
@@ -7585,7 +7664,7 @@
       <w:pPr>
         <w:pStyle w:val="Naslov2"/>
       </w:pPr>
-      <w:bookmarkStart w:id="21" w:name="_Toc486005236"/>
+      <w:bookmarkStart w:id="20" w:name="_Toc486005236"/>
       <w:r>
         <w:lastRenderedPageBreak/>
         <w:t xml:space="preserve">Tablica </w:t>
@@ -7597,7 +7676,7 @@
         </w:rPr>
         <w:t>LogEvent</w:t>
       </w:r>
-      <w:bookmarkEnd w:id="21"/>
+      <w:bookmarkEnd w:id="20"/>
     </w:p>
     <w:p>
       <w:r>
@@ -7885,7 +7964,7 @@
       <w:pPr>
         <w:pStyle w:val="Naslov2"/>
       </w:pPr>
-      <w:bookmarkStart w:id="22" w:name="_Toc486005237"/>
+      <w:bookmarkStart w:id="21" w:name="_Toc486005237"/>
       <w:r>
         <w:lastRenderedPageBreak/>
         <w:t xml:space="preserve">Tablica </w:t>
@@ -7896,88 +7975,88 @@
         </w:rPr>
         <w:t>ContextualInfo</w:t>
       </w:r>
+      <w:bookmarkEnd w:id="21"/>
+    </w:p>
+    <w:p>
+      <w:r>
+        <w:t xml:space="preserve">U tablici </w:t>
+      </w:r>
+      <w:r>
+        <w:rPr>
+          <w:rStyle w:val="kodChar"/>
+        </w:rPr>
+        <w:t>ContextualInfo</w:t>
+      </w:r>
+      <w:r>
+        <w:t xml:space="preserve"> pohranjeni su podaci o kontekstu zabilješke od kojih će biti korišteni podatak o vremenu iz atributa </w:t>
+      </w:r>
+      <w:r>
+        <w:rPr>
+          <w:rStyle w:val="kodChar"/>
+        </w:rPr>
+        <w:t>Time</w:t>
+      </w:r>
+      <w:r>
+        <w:t xml:space="preserve"> i strani ključ </w:t>
+      </w:r>
+      <w:r>
+        <w:rPr>
+          <w:rStyle w:val="kodChar"/>
+        </w:rPr>
+        <w:t>UserId</w:t>
+      </w:r>
+      <w:r>
+        <w:t xml:space="preserve"> na tablicu </w:t>
+      </w:r>
+      <w:r>
+        <w:rPr>
+          <w:rStyle w:val="kodChar"/>
+        </w:rPr>
+        <w:t>User</w:t>
+      </w:r>
+      <w:r>
+        <w:t xml:space="preserve">. Atribut </w:t>
+      </w:r>
+      <w:r>
+        <w:rPr>
+          <w:rStyle w:val="kodChar"/>
+        </w:rPr>
+        <w:t>Time</w:t>
+      </w:r>
+      <w:r>
+        <w:t xml:space="preserve"> pohranjuje podatak o ispravnom vremenu zabilješke jer predstavlja vrijeme s uređaja na kojem se nalazi baza podataka. Atribut </w:t>
+      </w:r>
+      <w:r>
+        <w:rPr>
+          <w:rStyle w:val="kodChar"/>
+        </w:rPr>
+        <w:t>UserId</w:t>
+      </w:r>
+      <w:r>
+        <w:t xml:space="preserve"> se koristi za dohvaćanje podataka o učeniku koji je </w:t>
+      </w:r>
+      <w:r>
+        <w:t xml:space="preserve">rješavao </w:t>
+      </w:r>
+      <w:r>
+        <w:t>zadatak od kojeg je dobivena zabilješka.</w:t>
+      </w:r>
+    </w:p>
+    <w:p>
+      <w:pPr>
+        <w:pStyle w:val="Naslov2"/>
+      </w:pPr>
+      <w:bookmarkStart w:id="22" w:name="_Toc486005238"/>
+      <w:r>
+        <w:t xml:space="preserve">Tablica </w:t>
+      </w:r>
+      <w:r>
+        <w:rPr>
+          <w:rStyle w:val="kodChar"/>
+        </w:rPr>
+        <w:t>User</w:t>
+      </w:r>
       <w:bookmarkEnd w:id="22"/>
-    </w:p>
-    <w:p>
-      <w:r>
-        <w:t xml:space="preserve">U tablici </w:t>
-      </w:r>
-      <w:r>
-        <w:rPr>
-          <w:rStyle w:val="kodChar"/>
-        </w:rPr>
-        <w:t>ContextualInfo</w:t>
-      </w:r>
-      <w:r>
-        <w:t xml:space="preserve"> pohranjeni su podaci o kontekstu zabilješke od kojih će biti korišteni podatak o vremenu iz atributa </w:t>
-      </w:r>
-      <w:r>
-        <w:rPr>
-          <w:rStyle w:val="kodChar"/>
-        </w:rPr>
-        <w:t>Time</w:t>
-      </w:r>
-      <w:r>
-        <w:t xml:space="preserve"> i strani ključ </w:t>
-      </w:r>
-      <w:r>
-        <w:rPr>
-          <w:rStyle w:val="kodChar"/>
-        </w:rPr>
-        <w:t>UserId</w:t>
-      </w:r>
-      <w:r>
-        <w:t xml:space="preserve"> na tablicu </w:t>
-      </w:r>
-      <w:r>
-        <w:rPr>
-          <w:rStyle w:val="kodChar"/>
-        </w:rPr>
-        <w:t>User</w:t>
-      </w:r>
-      <w:r>
-        <w:t xml:space="preserve">. Atribut </w:t>
-      </w:r>
-      <w:r>
-        <w:rPr>
-          <w:rStyle w:val="kodChar"/>
-        </w:rPr>
-        <w:t>Time</w:t>
-      </w:r>
-      <w:r>
-        <w:t xml:space="preserve"> pohranjuje podatak o ispravnom vremenu zabilješke jer predstavlja vrijeme s uređaja na kojem se nalazi baza podataka. Atribut </w:t>
-      </w:r>
-      <w:r>
-        <w:rPr>
-          <w:rStyle w:val="kodChar"/>
-        </w:rPr>
-        <w:t>UserId</w:t>
-      </w:r>
-      <w:r>
-        <w:t xml:space="preserve"> se koristi za dohvaćanje podataka o učeniku koji je </w:t>
-      </w:r>
-      <w:r>
-        <w:t xml:space="preserve">rješavao </w:t>
-      </w:r>
-      <w:r>
-        <w:t>zadatak od kojeg je dobivena zabilješka.</w:t>
-      </w:r>
-    </w:p>
-    <w:p>
-      <w:pPr>
-        <w:pStyle w:val="Naslov2"/>
-      </w:pPr>
-      <w:bookmarkStart w:id="23" w:name="_Toc486005238"/>
-      <w:r>
-        <w:t xml:space="preserve">Tablica </w:t>
-      </w:r>
-      <w:r>
-        <w:rPr>
-          <w:rStyle w:val="kodChar"/>
-        </w:rPr>
-        <w:t>User</w:t>
-      </w:r>
-      <w:bookmarkEnd w:id="23"/>
     </w:p>
     <w:p>
       <w:r>
@@ -8012,56 +8091,56 @@
       <w:pPr>
         <w:pStyle w:val="Naslov1"/>
       </w:pPr>
-      <w:bookmarkStart w:id="24" w:name="_Toc486005239"/>
+      <w:bookmarkStart w:id="23" w:name="_Toc486005239"/>
       <w:r>
         <w:lastRenderedPageBreak/>
         <w:t>Korišteni algoritmi</w:t>
       </w:r>
+      <w:bookmarkEnd w:id="23"/>
+    </w:p>
+    <w:p>
+      <w:r>
+        <w:t>U ovom će poglavlju biti objašnjeni algoritmi korišteni u ovom diplomskom radu. Iterativna metoda konvergencije je korištena kao numerička metoda rješavanja rekurzivnog problema ovisnosti dobrote učenika i težine zadataka preko tablice riješenosti (tablica koja govori je li učenik A riješio zadatak A) i tablice efikasnosti (tablica koja govori s kojom efikasnosti je učenik A riješio zadatak A). Nelinearna regresija je a</w:t>
+      </w:r>
+      <w:r>
+        <w:t xml:space="preserve">lgoritam strojnog učenja kojim </w:t>
+      </w:r>
+      <w:r>
+        <w:t>se pronalazi</w:t>
+      </w:r>
+      <w:r>
+        <w:t xml:space="preserve"> krivulja</w:t>
+      </w:r>
+      <w:r>
+        <w:t xml:space="preserve"> iz određene familije krivulja</w:t>
+      </w:r>
+      <w:r>
+        <w:t xml:space="preserve"> koja najbolje aproksimira prethodno izračunate dobrote učenika i koja</w:t>
+      </w:r>
+      <w:r>
+        <w:t xml:space="preserve"> se</w:t>
+      </w:r>
+      <w:r>
+        <w:t xml:space="preserve"> koristi za pr</w:t>
+      </w:r>
+      <w:r>
+        <w:t>edikciju dobrota učenika u buduć</w:t>
+      </w:r>
+      <w:r>
+        <w:t>nosti.</w:t>
+      </w:r>
+    </w:p>
+    <w:p>
+      <w:pPr>
+        <w:pStyle w:val="Naslov2"/>
+      </w:pPr>
+      <w:bookmarkStart w:id="24" w:name="_Iterativna_metoda_konvergencije"/>
+      <w:bookmarkStart w:id="25" w:name="_Toc486005240"/>
       <w:bookmarkEnd w:id="24"/>
-    </w:p>
-    <w:p>
-      <w:r>
-        <w:t>U ovom će poglavlju biti objašnjeni algoritmi korišteni u ovom diplomskom radu. Iterativna metoda konvergencije je korištena kao numerička metoda rješavanja rekurzivnog problema ovisnosti dobrote učenika i težine zadataka preko tablice riješenosti (tablica koja govori je li učenik A riješio zadatak A) i tablice efikasnosti (tablica koja govori s kojom efikasnosti je učenik A riješio zadatak A). Nelinearna regresija je a</w:t>
-      </w:r>
-      <w:r>
-        <w:t xml:space="preserve">lgoritam strojnog učenja kojim </w:t>
-      </w:r>
-      <w:r>
-        <w:t>se pronalazi</w:t>
-      </w:r>
-      <w:r>
-        <w:t xml:space="preserve"> krivulja</w:t>
-      </w:r>
-      <w:r>
-        <w:t xml:space="preserve"> iz određene familije krivulja</w:t>
-      </w:r>
-      <w:r>
-        <w:t xml:space="preserve"> koja najbolje aproksimira prethodno izračunate dobrote učenika i koja</w:t>
-      </w:r>
-      <w:r>
-        <w:t xml:space="preserve"> se</w:t>
-      </w:r>
-      <w:r>
-        <w:t xml:space="preserve"> koristi za pr</w:t>
-      </w:r>
-      <w:r>
-        <w:t>edikciju dobrota učenika u buduć</w:t>
-      </w:r>
-      <w:r>
-        <w:t>nosti.</w:t>
-      </w:r>
-    </w:p>
-    <w:p>
-      <w:pPr>
-        <w:pStyle w:val="Naslov2"/>
-      </w:pPr>
-      <w:bookmarkStart w:id="25" w:name="_Iterativna_metoda_konvergencije"/>
-      <w:bookmarkStart w:id="26" w:name="_Toc486005240"/>
+      <w:r>
+        <w:t>Iterativna metoda konvergencije</w:t>
+      </w:r>
       <w:bookmarkEnd w:id="25"/>
-      <w:r>
-        <w:t>Iterativna metoda konvergencije</w:t>
-      </w:r>
-      <w:bookmarkEnd w:id="26"/>
       <w:r>
         <w:t xml:space="preserve"> </w:t>
       </w:r>
@@ -8611,7 +8690,7 @@
               </w:rPr>
               <w:t>(</w:t>
             </w:r>
-            <w:bookmarkStart w:id="27" w:name="pocetniproblem"/>
+            <w:bookmarkStart w:id="26" w:name="pocetniproblem"/>
             <w:r>
               <w:rPr>
                 <w:rFonts w:eastAsiaTheme="minorEastAsia"/>
@@ -8648,7 +8727,7 @@
               </w:rPr>
               <w:fldChar w:fldCharType="end"/>
             </w:r>
-            <w:bookmarkEnd w:id="27"/>
+            <w:bookmarkEnd w:id="26"/>
             <w:r>
               <w:rPr>
                 <w:rFonts w:eastAsiaTheme="minorEastAsia"/>
@@ -9920,7 +9999,7 @@
               </w:rPr>
               <w:t>(</w:t>
             </w:r>
-            <w:bookmarkStart w:id="28" w:name="Efikasnost"/>
+            <w:bookmarkStart w:id="27" w:name="Efikasnost"/>
             <w:r>
               <w:rPr>
                 <w:rFonts w:eastAsiaTheme="minorEastAsia"/>
@@ -9957,7 +10036,7 @@
               </w:rPr>
               <w:fldChar w:fldCharType="end"/>
             </w:r>
-            <w:bookmarkEnd w:id="28"/>
+            <w:bookmarkEnd w:id="27"/>
             <w:r>
               <w:rPr>
                 <w:rFonts w:eastAsiaTheme="minorEastAsia"/>
@@ -11954,7 +12033,7 @@
               </w:rPr>
               <w:t>(</w:t>
             </w:r>
-            <w:bookmarkStart w:id="29" w:name="jednadzbadobrotestudenta"/>
+            <w:bookmarkStart w:id="28" w:name="jednadzbadobrotestudenta"/>
             <w:r>
               <w:rPr>
                 <w:rFonts w:eastAsiaTheme="minorEastAsia"/>
@@ -11991,7 +12070,7 @@
               </w:rPr>
               <w:fldChar w:fldCharType="end"/>
             </w:r>
-            <w:bookmarkEnd w:id="29"/>
+            <w:bookmarkEnd w:id="28"/>
             <w:r>
               <w:rPr>
                 <w:rFonts w:eastAsiaTheme="minorEastAsia"/>
@@ -12760,7 +12839,7 @@
               </w:rPr>
               <w:t>(</w:t>
             </w:r>
-            <w:bookmarkStart w:id="30" w:name="jednadzbatezinelekcije"/>
+            <w:bookmarkStart w:id="29" w:name="jednadzbatezinelekcije"/>
             <w:r>
               <w:rPr>
                 <w:rFonts w:eastAsiaTheme="minorEastAsia"/>
@@ -12797,7 +12876,7 @@
               </w:rPr>
               <w:fldChar w:fldCharType="end"/>
             </w:r>
-            <w:bookmarkEnd w:id="30"/>
+            <w:bookmarkEnd w:id="29"/>
             <w:r>
               <w:rPr>
                 <w:rFonts w:eastAsiaTheme="minorEastAsia"/>
@@ -15504,13 +15583,13 @@
       <w:pPr>
         <w:pStyle w:val="Naslov2"/>
       </w:pPr>
-      <w:bookmarkStart w:id="31" w:name="_Nelinearna_regresija"/>
-      <w:bookmarkStart w:id="32" w:name="_Toc486005241"/>
+      <w:bookmarkStart w:id="30" w:name="_Nelinearna_regresija"/>
+      <w:bookmarkStart w:id="31" w:name="_Toc486005241"/>
+      <w:bookmarkEnd w:id="30"/>
+      <w:r>
+        <w:t>Nelinearna regresija</w:t>
+      </w:r>
       <w:bookmarkEnd w:id="31"/>
-      <w:r>
-        <w:t>Nelinearna regresija</w:t>
-      </w:r>
-      <w:bookmarkEnd w:id="32"/>
     </w:p>
     <w:p>
       <w:r>
@@ -17330,7 +17409,7 @@
               </w:rPr>
               <w:t>(</w:t>
             </w:r>
-            <w:bookmarkStart w:id="33" w:name="StanfordB"/>
+            <w:bookmarkStart w:id="32" w:name="StanfordB"/>
             <w:r>
               <w:rPr>
                 <w:rFonts w:eastAsiaTheme="minorEastAsia"/>
@@ -17367,7 +17446,7 @@
               </w:rPr>
               <w:fldChar w:fldCharType="end"/>
             </w:r>
-            <w:bookmarkEnd w:id="33"/>
+            <w:bookmarkEnd w:id="32"/>
             <w:r>
               <w:rPr>
                 <w:rFonts w:eastAsiaTheme="minorEastAsia"/>
@@ -17530,24 +17609,24 @@
       <w:pPr>
         <w:pStyle w:val="Naslov1"/>
       </w:pPr>
-      <w:bookmarkStart w:id="34" w:name="_Toc486005242"/>
+      <w:bookmarkStart w:id="33" w:name="_Toc486005242"/>
       <w:r>
         <w:lastRenderedPageBreak/>
         <w:t>Arhitektura aplikacije</w:t>
       </w:r>
+      <w:bookmarkEnd w:id="33"/>
+    </w:p>
+    <w:p>
+      <w:pPr>
+        <w:pStyle w:val="Naslov2"/>
+      </w:pPr>
+      <w:bookmarkStart w:id="34" w:name="_Toc486005243"/>
+      <w:r>
+        <w:t>Pregled aplikacije</w:t>
+      </w:r>
       <w:bookmarkEnd w:id="34"/>
     </w:p>
     <w:p>
-      <w:pPr>
-        <w:pStyle w:val="Naslov2"/>
-      </w:pPr>
-      <w:bookmarkStart w:id="35" w:name="_Toc486005243"/>
-      <w:r>
-        <w:t>Pregled aplikacije</w:t>
-      </w:r>
-      <w:bookmarkEnd w:id="35"/>
-    </w:p>
-    <w:p>
       <w:r>
         <w:t>Glavna namjena aplikacije je prikaz profila</w:t>
       </w:r>
@@ -17566,20 +17645,33 @@
       <w:r>
         <w:t xml:space="preserve"> </w:t>
       </w:r>
-      <w:fldSimple w:instr=" REF _Ref485729791 ">
-        <w:r>
-          <w:t>slici</w:t>
-        </w:r>
-        <w:r>
-          <w:t xml:space="preserve"> </w:t>
-        </w:r>
-        <w:r>
-          <w:rPr>
-            <w:noProof/>
-          </w:rPr>
-          <w:t>7</w:t>
-        </w:r>
-      </w:fldSimple>
+      <w:r>
+        <w:fldChar w:fldCharType="begin"/>
+      </w:r>
+      <w:r>
+        <w:instrText xml:space="preserve"> REF _Ref485729791 </w:instrText>
+      </w:r>
+      <w:r>
+        <w:fldChar w:fldCharType="separate"/>
+      </w:r>
+      <w:r>
+        <w:t>slici</w:t>
+      </w:r>
+      <w:r>
+        <w:t xml:space="preserve"> </w:t>
+      </w:r>
+      <w:r>
+        <w:rPr>
+          <w:noProof/>
+        </w:rPr>
+        <w:t>7</w:t>
+      </w:r>
+      <w:r>
+        <w:rPr>
+          <w:noProof/>
+        </w:rPr>
+        <w:fldChar w:fldCharType="end"/>
+      </w:r>
       <w:r>
         <w:t xml:space="preserve">. </w:t>
       </w:r>
@@ -17642,19 +17734,32 @@
       <w:pPr>
         <w:pStyle w:val="Opisslike"/>
       </w:pPr>
-      <w:bookmarkStart w:id="36" w:name="_Ref485729791"/>
+      <w:bookmarkStart w:id="35" w:name="_Ref485729791"/>
       <w:r>
         <w:t xml:space="preserve">Slika </w:t>
       </w:r>
-      <w:fldSimple w:instr=" SEQ Slika \* ARABIC ">
-        <w:r>
-          <w:rPr>
-            <w:noProof/>
-          </w:rPr>
-          <w:t>7</w:t>
-        </w:r>
-      </w:fldSimple>
-      <w:bookmarkEnd w:id="36"/>
+      <w:r>
+        <w:fldChar w:fldCharType="begin"/>
+      </w:r>
+      <w:r>
+        <w:instrText xml:space="preserve"> SEQ Slika \* ARABIC </w:instrText>
+      </w:r>
+      <w:r>
+        <w:fldChar w:fldCharType="separate"/>
+      </w:r>
+      <w:r>
+        <w:rPr>
+          <w:noProof/>
+        </w:rPr>
+        <w:t>7</w:t>
+      </w:r>
+      <w:r>
+        <w:rPr>
+          <w:noProof/>
+        </w:rPr>
+        <w:fldChar w:fldCharType="end"/>
+      </w:r>
+      <w:bookmarkEnd w:id="35"/>
       <w:r>
         <w:t>. Apstraktni prikaz rada aplikacije</w:t>
       </w:r>
@@ -17872,7 +17977,7 @@
       <w:r>
         <w:t xml:space="preserve"> </w:t>
       </w:r>
-      <w:bookmarkStart w:id="37" w:name="_Toc486005244"/>
+      <w:bookmarkStart w:id="36" w:name="_Toc486005244"/>
       <w:r>
         <w:t>Skripte za preuzimanje</w:t>
       </w:r>
@@ -17882,199 +17987,212 @@
       <w:r>
         <w:t>zabilješki</w:t>
       </w:r>
+      <w:bookmarkEnd w:id="36"/>
+    </w:p>
+    <w:p>
+      <w:r>
+        <w:t xml:space="preserve">Zabilješke je potrebno preuzeti iz baze </w:t>
+      </w:r>
+      <w:r>
+        <w:t xml:space="preserve">podataka </w:t>
+      </w:r>
+      <w:r>
+        <w:t>prije nego što ih se može početi obrađivati. Zabilješke su pohranjene na Microsoft SQL Serveru i dohvaćaju se</w:t>
+      </w:r>
+      <w:r>
+        <w:t xml:space="preserve"> </w:t>
+      </w:r>
+      <w:r>
+        <w:t xml:space="preserve">unutar python skripti </w:t>
+      </w:r>
+      <w:r>
+        <w:t xml:space="preserve">pomoću python paketa </w:t>
+      </w:r>
+      <w:r>
+        <w:rPr>
+          <w:rStyle w:val="kodChar"/>
+        </w:rPr>
+        <w:t>pymssql</w:t>
+      </w:r>
+      <w:r>
+        <w:t xml:space="preserve">. Iz razloga što su zabilješke lekcija različite </w:t>
+      </w:r>
+      <w:r>
+        <w:t xml:space="preserve">za lekcije različitog tipa upiti prema bazi se razlikuju. Također, skripte omogućavaju postavljanje </w:t>
+      </w:r>
+      <w:r>
+        <w:t xml:space="preserve">korisniku </w:t>
+      </w:r>
+      <w:r>
+        <w:t xml:space="preserve">interesantnih vremenskih datuma koje </w:t>
+      </w:r>
+      <w:r>
+        <w:t>modificiraju upite</w:t>
+      </w:r>
+      <w:r>
+        <w:t xml:space="preserve"> prema bazi podataka.</w:t>
+      </w:r>
+      <w:r>
+        <w:t xml:space="preserve"> </w:t>
+      </w:r>
+    </w:p>
+    <w:p>
+      <w:r>
+        <w:t>U nadolazećim potp</w:t>
+      </w:r>
+      <w:r>
+        <w:t>oglavljima bit</w:t>
+      </w:r>
+      <w:r>
+        <w:t xml:space="preserve"> će objašnjeno dohvaćanje zabilješki za svaki tip lekcija.</w:t>
+      </w:r>
+      <w:r>
+        <w:t xml:space="preserve"> </w:t>
+      </w:r>
+    </w:p>
+    <w:p>
+      <w:pPr>
+        <w:pStyle w:val="Naslov3"/>
+      </w:pPr>
+      <w:bookmarkStart w:id="37" w:name="_Toc486005245"/>
+      <w:r>
+        <w:t>Preuzimanje</w:t>
+      </w:r>
+      <w:r>
+        <w:t xml:space="preserve"> </w:t>
+      </w:r>
+      <w:r>
+        <w:t>zabilješki</w:t>
+      </w:r>
+      <w:r>
+        <w:t xml:space="preserve"> </w:t>
+      </w:r>
+      <w:r>
+        <w:t>kolaborativnih lekcija</w:t>
+      </w:r>
       <w:bookmarkEnd w:id="37"/>
     </w:p>
     <w:p>
       <w:r>
-        <w:t xml:space="preserve">Zabilješke je potrebno preuzeti iz baze </w:t>
-      </w:r>
-      <w:r>
-        <w:t xml:space="preserve">podataka </w:t>
-      </w:r>
-      <w:r>
-        <w:t>prije nego što ih se može početi obrađivati. Zabilješke su pohranjene na Microsoft SQL Serveru i dohvaćaju se</w:t>
-      </w:r>
-      <w:r>
+        <w:t>Zabilješke</w:t>
+      </w:r>
+      <w:r>
+        <w:t xml:space="preserve"> kolaborativnih lekcija</w:t>
+      </w:r>
+      <w:r>
+        <w:t xml:space="preserve"> koji se prikupljaju dok učenici rješavaju zadatke pohranjuju se unutar tablice </w:t>
+      </w:r>
+      <w:r>
+        <w:rPr>
+          <w:rStyle w:val="kodChar"/>
+        </w:rPr>
+        <w:t>LogEvent</w:t>
+      </w:r>
+      <w:r>
+        <w:rPr>
+          <w:i/>
+        </w:rPr>
         <w:t xml:space="preserve"> </w:t>
       </w:r>
       <w:r>
-        <w:t xml:space="preserve">unutar python skripti </w:t>
-      </w:r>
-      <w:r>
-        <w:t xml:space="preserve">pomoću python paketa </w:t>
+        <w:t>na Microsoft SQL Serveru u JSON obliku.</w:t>
+      </w:r>
+      <w:r>
+        <w:t xml:space="preserve"> </w:t>
+      </w:r>
+      <w:r>
+        <w:t xml:space="preserve">Uz tablicu </w:t>
       </w:r>
       <w:r>
         <w:rPr>
           <w:rStyle w:val="kodChar"/>
         </w:rPr>
-        <w:t>pymssql</w:t>
-      </w:r>
-      <w:r>
-        <w:t xml:space="preserve">. Iz razloga što su zabilješke lekcija različite </w:t>
-      </w:r>
-      <w:r>
-        <w:t xml:space="preserve">za lekcije različitog tipa upiti prema bazi se razlikuju. Također, skripte omogućavaju postavljanje </w:t>
-      </w:r>
-      <w:r>
-        <w:t xml:space="preserve">korisniku </w:t>
-      </w:r>
-      <w:r>
-        <w:t xml:space="preserve">interesantnih vremenskih datuma koje </w:t>
-      </w:r>
-      <w:r>
-        <w:t>modificiraju upite</w:t>
-      </w:r>
-      <w:r>
-        <w:t xml:space="preserve"> prema bazi podataka.</w:t>
+        <w:t>LogEvent</w:t>
+      </w:r>
+      <w:r>
+        <w:t xml:space="preserve"> potreban je podatak o vremenu koji se uzima iz tablice </w:t>
+      </w:r>
+      <w:r>
+        <w:rPr>
+          <w:rStyle w:val="kodChar"/>
+        </w:rPr>
+        <w:t>ContextualInfo</w:t>
+      </w:r>
+      <w:r>
+        <w:rPr>
+          <w:i/>
+        </w:rPr>
+        <w:t xml:space="preserve">, </w:t>
+      </w:r>
+      <w:r>
+        <w:t>te ime</w:t>
+      </w:r>
+      <w:r>
+        <w:t xml:space="preserve"> i prezime</w:t>
+      </w:r>
+      <w:r>
+        <w:t xml:space="preserve"> učenika za koji se spremaju zabilješke iz tablice </w:t>
+      </w:r>
+      <w:r>
+        <w:rPr>
+          <w:rStyle w:val="kodChar"/>
+        </w:rPr>
+        <w:t>User</w:t>
+      </w:r>
+      <w:r>
+        <w:t xml:space="preserve">. Skripta </w:t>
+      </w:r>
+      <w:r>
+        <w:rPr>
+          <w:i/>
+        </w:rPr>
+        <w:t>download.py</w:t>
+      </w:r>
+      <w:r>
+        <w:t xml:space="preserve"> sadrži logiku izgradnje upita, postavljanje upita</w:t>
+      </w:r>
+      <w:r>
+        <w:t xml:space="preserve"> prema</w:t>
+      </w:r>
+      <w:r>
+        <w:t xml:space="preserve"> bazi i zapisivanje rezultata. Tipičan upit </w:t>
+      </w:r>
+      <w:r>
+        <w:t xml:space="preserve">prema bazi za zabilješke kolaborativnih lekcija </w:t>
+      </w:r>
+      <w:r>
+        <w:t>prikazan je na</w:t>
       </w:r>
       <w:r>
         <w:t xml:space="preserve"> </w:t>
       </w:r>
-    </w:p>
-    <w:p>
-      <w:r>
-        <w:t>U nadolazećim potp</w:t>
-      </w:r>
-      <w:r>
-        <w:t>oglavljima bit</w:t>
-      </w:r>
-      <w:r>
-        <w:t xml:space="preserve"> će objašnjeno dohvaćanje zabilješki za svaki tip lekcija.</w:t>
+      <w:r>
+        <w:fldChar w:fldCharType="begin"/>
+      </w:r>
+      <w:r>
+        <w:instrText xml:space="preserve"> REF _Ref485733637 </w:instrText>
+      </w:r>
+      <w:r>
+        <w:fldChar w:fldCharType="separate"/>
+      </w:r>
+      <w:r>
+        <w:t>slici</w:t>
       </w:r>
       <w:r>
         <w:t xml:space="preserve"> </w:t>
       </w:r>
-    </w:p>
-    <w:p>
-      <w:pPr>
-        <w:pStyle w:val="Naslov3"/>
-      </w:pPr>
-      <w:bookmarkStart w:id="38" w:name="_Toc486005245"/>
-      <w:r>
-        <w:t>Preuzimanje</w:t>
-      </w:r>
-      <w:r>
-        <w:t xml:space="preserve"> </w:t>
-      </w:r>
-      <w:r>
-        <w:t>zabilješki</w:t>
-      </w:r>
-      <w:r>
-        <w:t xml:space="preserve"> </w:t>
-      </w:r>
-      <w:r>
-        <w:t>kolaborativnih lekcija</w:t>
-      </w:r>
-      <w:bookmarkEnd w:id="38"/>
-    </w:p>
-    <w:p>
-      <w:r>
-        <w:t>Zabilješke</w:t>
-      </w:r>
-      <w:r>
-        <w:t xml:space="preserve"> kolaborativnih lekcija</w:t>
-      </w:r>
-      <w:r>
-        <w:t xml:space="preserve"> koji se prikupljaju dok učenici rješavaju zadatke pohranjuju se unutar tablice </w:t>
-      </w:r>
-      <w:r>
-        <w:rPr>
-          <w:rStyle w:val="kodChar"/>
-        </w:rPr>
-        <w:t>LogEvent</w:t>
-      </w:r>
-      <w:r>
-        <w:rPr>
-          <w:i/>
-        </w:rPr>
-        <w:t xml:space="preserve"> </w:t>
-      </w:r>
-      <w:r>
-        <w:t>na Microsoft SQL Serveru u JSON obliku.</w:t>
-      </w:r>
-      <w:r>
-        <w:t xml:space="preserve"> </w:t>
-      </w:r>
-      <w:r>
-        <w:t xml:space="preserve">Uz tablicu </w:t>
-      </w:r>
-      <w:r>
-        <w:rPr>
-          <w:rStyle w:val="kodChar"/>
-        </w:rPr>
-        <w:t>LogEvent</w:t>
-      </w:r>
-      <w:r>
-        <w:t xml:space="preserve"> potreban je podatak o vremenu koji se uzima iz tablice </w:t>
-      </w:r>
-      <w:r>
-        <w:rPr>
-          <w:rStyle w:val="kodChar"/>
-        </w:rPr>
-        <w:t>ContextualInfo</w:t>
-      </w:r>
-      <w:r>
-        <w:rPr>
-          <w:i/>
-        </w:rPr>
-        <w:t xml:space="preserve">, </w:t>
-      </w:r>
-      <w:r>
-        <w:t>te ime</w:t>
-      </w:r>
-      <w:r>
-        <w:t xml:space="preserve"> i prezime</w:t>
-      </w:r>
-      <w:r>
-        <w:t xml:space="preserve"> učenika za koji se spremaju zabilješke iz tablice </w:t>
-      </w:r>
-      <w:r>
-        <w:rPr>
-          <w:rStyle w:val="kodChar"/>
-        </w:rPr>
-        <w:t>User</w:t>
-      </w:r>
-      <w:r>
-        <w:t xml:space="preserve">. Skripta </w:t>
-      </w:r>
-      <w:r>
-        <w:rPr>
-          <w:i/>
-        </w:rPr>
-        <w:t>download.py</w:t>
-      </w:r>
-      <w:r>
-        <w:t xml:space="preserve"> sadrži logiku izgradnje upita, postavljanje upita</w:t>
-      </w:r>
-      <w:r>
-        <w:t xml:space="preserve"> prema</w:t>
-      </w:r>
-      <w:r>
-        <w:t xml:space="preserve"> bazi i zapisivanje rezultata. Tipičan upit </w:t>
-      </w:r>
-      <w:r>
-        <w:t xml:space="preserve">prema bazi za zabilješke kolaborativnih lekcija </w:t>
-      </w:r>
-      <w:r>
-        <w:t>prikazan je na</w:t>
-      </w:r>
-      <w:r>
-        <w:t xml:space="preserve"> </w:t>
-      </w:r>
-      <w:fldSimple w:instr=" REF _Ref485733637 ">
-        <w:r>
-          <w:t>slici</w:t>
-        </w:r>
-        <w:r>
-          <w:t xml:space="preserve"> </w:t>
-        </w:r>
-        <w:r>
-          <w:rPr>
-            <w:noProof/>
-          </w:rPr>
-          <w:t>8</w:t>
-        </w:r>
-      </w:fldSimple>
+      <w:r>
+        <w:rPr>
+          <w:noProof/>
+        </w:rPr>
+        <w:t>8</w:t>
+      </w:r>
+      <w:r>
+        <w:rPr>
+          <w:noProof/>
+        </w:rPr>
+        <w:fldChar w:fldCharType="end"/>
+      </w:r>
       <w:r>
         <w:t>.</w:t>
       </w:r>
@@ -18131,19 +18249,32 @@
       <w:pPr>
         <w:pStyle w:val="Opisslike"/>
       </w:pPr>
-      <w:bookmarkStart w:id="39" w:name="_Ref485733637"/>
+      <w:bookmarkStart w:id="38" w:name="_Ref485733637"/>
       <w:r>
         <w:t xml:space="preserve">Slika </w:t>
       </w:r>
-      <w:fldSimple w:instr=" SEQ Slika \* ARABIC ">
-        <w:r>
-          <w:rPr>
-            <w:noProof/>
-          </w:rPr>
-          <w:t>8</w:t>
-        </w:r>
-      </w:fldSimple>
-      <w:bookmarkEnd w:id="39"/>
+      <w:r>
+        <w:fldChar w:fldCharType="begin"/>
+      </w:r>
+      <w:r>
+        <w:instrText xml:space="preserve"> SEQ Slika \* ARABIC </w:instrText>
+      </w:r>
+      <w:r>
+        <w:fldChar w:fldCharType="separate"/>
+      </w:r>
+      <w:r>
+        <w:rPr>
+          <w:noProof/>
+        </w:rPr>
+        <w:t>8</w:t>
+      </w:r>
+      <w:r>
+        <w:rPr>
+          <w:noProof/>
+        </w:rPr>
+        <w:fldChar w:fldCharType="end"/>
+      </w:r>
+      <w:bookmarkEnd w:id="38"/>
       <w:r>
         <w:t>. Primjer u</w:t>
       </w:r>
@@ -18268,7 +18399,7 @@
       <w:r>
         <w:t xml:space="preserve"> </w:t>
       </w:r>
-      <w:bookmarkStart w:id="40" w:name="_Toc486005246"/>
+      <w:bookmarkStart w:id="39" w:name="_Toc486005246"/>
       <w:r>
         <w:t>Preuzimanje</w:t>
       </w:r>
@@ -18284,7 +18415,7 @@
       <w:r>
         <w:t xml:space="preserve"> kompetitivnih lekcija</w:t>
       </w:r>
-      <w:bookmarkEnd w:id="40"/>
+      <w:bookmarkEnd w:id="39"/>
     </w:p>
     <w:p>
       <w:r>
@@ -18377,20 +18508,33 @@
       <w:r>
         <w:t xml:space="preserve"> </w:t>
       </w:r>
-      <w:fldSimple w:instr=" REF _Ref485734705 ">
-        <w:r>
-          <w:t>slici</w:t>
-        </w:r>
-        <w:r>
-          <w:t xml:space="preserve"> </w:t>
-        </w:r>
-        <w:r>
-          <w:rPr>
-            <w:noProof/>
-          </w:rPr>
-          <w:t>9</w:t>
-        </w:r>
-      </w:fldSimple>
+      <w:r>
+        <w:fldChar w:fldCharType="begin"/>
+      </w:r>
+      <w:r>
+        <w:instrText xml:space="preserve"> REF _Ref485734705 </w:instrText>
+      </w:r>
+      <w:r>
+        <w:fldChar w:fldCharType="separate"/>
+      </w:r>
+      <w:r>
+        <w:t>slici</w:t>
+      </w:r>
+      <w:r>
+        <w:t xml:space="preserve"> </w:t>
+      </w:r>
+      <w:r>
+        <w:rPr>
+          <w:noProof/>
+        </w:rPr>
+        <w:t>9</w:t>
+      </w:r>
+      <w:r>
+        <w:rPr>
+          <w:noProof/>
+        </w:rPr>
+        <w:fldChar w:fldCharType="end"/>
+      </w:r>
       <w:r>
         <w:t>.</w:t>
       </w:r>
@@ -18447,19 +18591,32 @@
       <w:pPr>
         <w:pStyle w:val="Opisslike"/>
       </w:pPr>
-      <w:bookmarkStart w:id="41" w:name="_Ref485734705"/>
+      <w:bookmarkStart w:id="40" w:name="_Ref485734705"/>
       <w:r>
         <w:t xml:space="preserve">Slika </w:t>
       </w:r>
-      <w:fldSimple w:instr=" SEQ Slika \* ARABIC ">
-        <w:r>
-          <w:rPr>
-            <w:noProof/>
-          </w:rPr>
-          <w:t>9</w:t>
-        </w:r>
-      </w:fldSimple>
-      <w:bookmarkEnd w:id="41"/>
+      <w:r>
+        <w:fldChar w:fldCharType="begin"/>
+      </w:r>
+      <w:r>
+        <w:instrText xml:space="preserve"> SEQ Slika \* ARABIC </w:instrText>
+      </w:r>
+      <w:r>
+        <w:fldChar w:fldCharType="separate"/>
+      </w:r>
+      <w:r>
+        <w:rPr>
+          <w:noProof/>
+        </w:rPr>
+        <w:t>9</w:t>
+      </w:r>
+      <w:r>
+        <w:rPr>
+          <w:noProof/>
+        </w:rPr>
+        <w:fldChar w:fldCharType="end"/>
+      </w:r>
+      <w:bookmarkEnd w:id="40"/>
       <w:r>
         <w:t xml:space="preserve">. </w:t>
       </w:r>
@@ -18533,7 +18690,7 @@
       <w:pPr>
         <w:pStyle w:val="Naslov3"/>
       </w:pPr>
-      <w:bookmarkStart w:id="42" w:name="_Toc486005247"/>
+      <w:bookmarkStart w:id="41" w:name="_Toc486005247"/>
       <w:r>
         <w:t>Preuzimanje</w:t>
       </w:r>
@@ -18546,7 +18703,7 @@
       <w:r>
         <w:t>lekcija proširene stvarnosti</w:t>
       </w:r>
-      <w:bookmarkEnd w:id="42"/>
+      <w:bookmarkEnd w:id="41"/>
     </w:p>
     <w:p>
       <w:r>
@@ -18624,20 +18781,33 @@
       <w:r>
         <w:t xml:space="preserve"> na </w:t>
       </w:r>
-      <w:fldSimple w:instr=" REF _Ref485735818 ">
-        <w:r>
-          <w:t>slici</w:t>
-        </w:r>
-        <w:r>
-          <w:t xml:space="preserve"> </w:t>
-        </w:r>
-        <w:r>
-          <w:rPr>
-            <w:noProof/>
-          </w:rPr>
-          <w:t>10</w:t>
-        </w:r>
-      </w:fldSimple>
+      <w:r>
+        <w:fldChar w:fldCharType="begin"/>
+      </w:r>
+      <w:r>
+        <w:instrText xml:space="preserve"> REF _Ref485735818 </w:instrText>
+      </w:r>
+      <w:r>
+        <w:fldChar w:fldCharType="separate"/>
+      </w:r>
+      <w:r>
+        <w:t>slici</w:t>
+      </w:r>
+      <w:r>
+        <w:t xml:space="preserve"> </w:t>
+      </w:r>
+      <w:r>
+        <w:rPr>
+          <w:noProof/>
+        </w:rPr>
+        <w:t>10</w:t>
+      </w:r>
+      <w:r>
+        <w:rPr>
+          <w:noProof/>
+        </w:rPr>
+        <w:fldChar w:fldCharType="end"/>
+      </w:r>
       <w:r>
         <w:t>.</w:t>
       </w:r>
@@ -18694,19 +18864,32 @@
       <w:pPr>
         <w:pStyle w:val="Opisslike"/>
       </w:pPr>
-      <w:bookmarkStart w:id="43" w:name="_Ref485735818"/>
+      <w:bookmarkStart w:id="42" w:name="_Ref485735818"/>
       <w:r>
         <w:t xml:space="preserve">Slika </w:t>
       </w:r>
-      <w:fldSimple w:instr=" SEQ Slika \* ARABIC ">
-        <w:r>
-          <w:rPr>
-            <w:noProof/>
-          </w:rPr>
-          <w:t>10</w:t>
-        </w:r>
-      </w:fldSimple>
-      <w:bookmarkEnd w:id="43"/>
+      <w:r>
+        <w:fldChar w:fldCharType="begin"/>
+      </w:r>
+      <w:r>
+        <w:instrText xml:space="preserve"> SEQ Slika \* ARABIC </w:instrText>
+      </w:r>
+      <w:r>
+        <w:fldChar w:fldCharType="separate"/>
+      </w:r>
+      <w:r>
+        <w:rPr>
+          <w:noProof/>
+        </w:rPr>
+        <w:t>10</w:t>
+      </w:r>
+      <w:r>
+        <w:rPr>
+          <w:noProof/>
+        </w:rPr>
+        <w:fldChar w:fldCharType="end"/>
+      </w:r>
+      <w:bookmarkEnd w:id="42"/>
       <w:r>
         <w:t>. Primjer upita za zabilješke lekcija proširene stvarnosti</w:t>
       </w:r>
@@ -18744,7 +18927,7 @@
       <w:r>
         <w:t xml:space="preserve"> </w:t>
       </w:r>
-      <w:bookmarkStart w:id="44" w:name="_Toc486005248"/>
+      <w:bookmarkStart w:id="43" w:name="_Toc486005248"/>
       <w:r>
         <w:t>Pred-obrada</w:t>
       </w:r>
@@ -18754,7 +18937,7 @@
       <w:r>
         <w:t>zabilješki</w:t>
       </w:r>
-      <w:bookmarkEnd w:id="44"/>
+      <w:bookmarkEnd w:id="43"/>
     </w:p>
     <w:p>
       <w:r>
@@ -18808,20 +18991,36 @@
       <w:r>
         <w:t xml:space="preserve">Na </w:t>
       </w:r>
-      <w:fldSimple w:instr=" REF _Ref485729791 ">
-        <w:r>
-          <w:t>slici</w:t>
-        </w:r>
-        <w:r>
-          <w:t xml:space="preserve"> </w:t>
-        </w:r>
-        <w:r>
-          <w:rPr>
-            <w:noProof/>
-          </w:rPr>
-          <w:t>7</w:t>
-        </w:r>
-      </w:fldSimple>
+      <w:r>
+        <w:fldChar w:fldCharType="begin"/>
+      </w:r>
+      <w:r>
+        <w:instrText xml:space="preserve"> REF</w:instrText>
+      </w:r>
+      <w:r>
+        <w:instrText xml:space="preserve"> _Ref485729791 </w:instrText>
+      </w:r>
+      <w:r>
+        <w:fldChar w:fldCharType="separate"/>
+      </w:r>
+      <w:r>
+        <w:t>slici</w:t>
+      </w:r>
+      <w:r>
+        <w:t xml:space="preserve"> </w:t>
+      </w:r>
+      <w:r>
+        <w:rPr>
+          <w:noProof/>
+        </w:rPr>
+        <w:t>7</w:t>
+      </w:r>
+      <w:r>
+        <w:rPr>
+          <w:noProof/>
+        </w:rPr>
+        <w:fldChar w:fldCharType="end"/>
+      </w:r>
       <w:r>
         <w:t xml:space="preserve"> </w:t>
       </w:r>
@@ -18873,7 +19072,7 @@
       <w:pPr>
         <w:pStyle w:val="Naslov3"/>
       </w:pPr>
-      <w:bookmarkStart w:id="45" w:name="_Toc486005249"/>
+      <w:bookmarkStart w:id="44" w:name="_Toc486005249"/>
       <w:r>
         <w:t xml:space="preserve"> </w:t>
       </w:r>
@@ -18889,7 +19088,7 @@
       <w:r>
         <w:t xml:space="preserve"> kolaborativnih lekcija</w:t>
       </w:r>
-      <w:bookmarkEnd w:id="45"/>
+      <w:bookmarkEnd w:id="44"/>
     </w:p>
     <w:p>
       <w:r>
@@ -19224,7 +19423,7 @@
         <w:lastRenderedPageBreak/>
         <w:t xml:space="preserve"> </w:t>
       </w:r>
-      <w:bookmarkStart w:id="46" w:name="_Toc486005250"/>
+      <w:bookmarkStart w:id="45" w:name="_Toc486005250"/>
       <w:r>
         <w:t>Pred-obrada</w:t>
       </w:r>
@@ -19240,7 +19439,7 @@
       <w:r>
         <w:t>kompetitivnih lekcija</w:t>
       </w:r>
-      <w:bookmarkEnd w:id="46"/>
+      <w:bookmarkEnd w:id="45"/>
     </w:p>
     <w:p>
       <w:r>
@@ -19422,7 +19621,7 @@
       <w:r>
         <w:t xml:space="preserve"> </w:t>
       </w:r>
-      <w:bookmarkStart w:id="47" w:name="_Toc486005251"/>
+      <w:bookmarkStart w:id="46" w:name="_Toc486005251"/>
       <w:r>
         <w:t>Pred-obrada</w:t>
       </w:r>
@@ -19441,7 +19640,7 @@
       <w:r>
         <w:t>lekcija</w:t>
       </w:r>
-      <w:bookmarkEnd w:id="47"/>
+      <w:bookmarkEnd w:id="46"/>
     </w:p>
     <w:p>
       <w:r>
@@ -19543,7 +19742,7 @@
       <w:pPr>
         <w:pStyle w:val="Naslov2"/>
       </w:pPr>
-      <w:bookmarkStart w:id="48" w:name="_Toc486005252"/>
+      <w:bookmarkStart w:id="47" w:name="_Toc486005252"/>
       <w:r>
         <w:t xml:space="preserve">Treniranje </w:t>
       </w:r>
@@ -19553,7 +19752,7 @@
       <w:r>
         <w:t>nad podacima</w:t>
       </w:r>
-      <w:bookmarkEnd w:id="48"/>
+      <w:bookmarkEnd w:id="47"/>
     </w:p>
     <w:p>
       <w:r>
@@ -19815,11 +20014,11 @@
       <w:pPr>
         <w:pStyle w:val="Naslov2"/>
       </w:pPr>
-      <w:bookmarkStart w:id="49" w:name="_Toc486005253"/>
+      <w:bookmarkStart w:id="48" w:name="_Toc486005253"/>
       <w:r>
         <w:t>Evaluacija podataka</w:t>
       </w:r>
-      <w:bookmarkEnd w:id="49"/>
+      <w:bookmarkEnd w:id="48"/>
     </w:p>
     <w:p>
       <w:r>
@@ -19973,11 +20172,11 @@
       <w:pPr>
         <w:pStyle w:val="Naslov2"/>
       </w:pPr>
-      <w:bookmarkStart w:id="50" w:name="_Toc486005254"/>
+      <w:bookmarkStart w:id="49" w:name="_Toc486005254"/>
       <w:r>
         <w:t>Predikcija podataka</w:t>
       </w:r>
-      <w:bookmarkEnd w:id="50"/>
+      <w:bookmarkEnd w:id="49"/>
     </w:p>
     <w:p>
       <w:r>
@@ -20093,11 +20292,11 @@
       <w:r>
         <w:t xml:space="preserve"> </w:t>
       </w:r>
-      <w:bookmarkStart w:id="51" w:name="_Toc486005255"/>
+      <w:bookmarkStart w:id="50" w:name="_Toc486005255"/>
       <w:r>
         <w:t>Vizualizacija rezultata</w:t>
       </w:r>
-      <w:bookmarkEnd w:id="51"/>
+      <w:bookmarkEnd w:id="50"/>
     </w:p>
     <w:p>
       <w:r>
@@ -20281,10 +20480,10 @@
       <w:r>
         <w:t>.</w:t>
       </w:r>
-      <w:bookmarkStart w:id="52" w:name="_Korištenje_aplikacije"/>
-      <w:bookmarkStart w:id="53" w:name="_Ref485737693"/>
-      <w:bookmarkStart w:id="54" w:name="_Ref485737763"/>
-      <w:bookmarkEnd w:id="52"/>
+      <w:bookmarkStart w:id="51" w:name="_Korištenje_aplikacije"/>
+      <w:bookmarkStart w:id="52" w:name="_Ref485737693"/>
+      <w:bookmarkStart w:id="53" w:name="_Ref485737763"/>
+      <w:bookmarkEnd w:id="51"/>
       <w:r>
         <w:br w:type="page"/>
       </w:r>
@@ -20293,12 +20492,12 @@
       <w:pPr>
         <w:pStyle w:val="Naslov1"/>
       </w:pPr>
-      <w:bookmarkStart w:id="55" w:name="_Korištenje_aplikacije_1"/>
-      <w:bookmarkStart w:id="56" w:name="_Upute_za_korištenje"/>
-      <w:bookmarkStart w:id="57" w:name="_Ref485933407"/>
-      <w:bookmarkStart w:id="58" w:name="_Toc486005256"/>
+      <w:bookmarkStart w:id="54" w:name="_Korištenje_aplikacije_1"/>
+      <w:bookmarkStart w:id="55" w:name="_Upute_za_korištenje"/>
+      <w:bookmarkStart w:id="56" w:name="_Ref485933407"/>
+      <w:bookmarkStart w:id="57" w:name="_Toc486005256"/>
+      <w:bookmarkEnd w:id="54"/>
       <w:bookmarkEnd w:id="55"/>
-      <w:bookmarkEnd w:id="56"/>
       <w:r>
         <w:lastRenderedPageBreak/>
         <w:t>Upute za k</w:t>
@@ -20306,68 +20505,68 @@
       <w:r>
         <w:t>orištenje aplikacije</w:t>
       </w:r>
+      <w:bookmarkEnd w:id="52"/>
       <w:bookmarkEnd w:id="53"/>
-      <w:bookmarkEnd w:id="54"/>
+      <w:bookmarkEnd w:id="56"/>
       <w:bookmarkEnd w:id="57"/>
+    </w:p>
+    <w:p>
+      <w:r>
+        <w:t xml:space="preserve">U ovom će se poglavlju opisati korištenje aplikacije. U potpoglavlju 7.1. će se opisati korištenje kontrolne skripte </w:t>
+      </w:r>
+      <w:r>
+        <w:rPr>
+          <w:i/>
+        </w:rPr>
+        <w:t>controller.py</w:t>
+      </w:r>
+      <w:r>
+        <w:t>, skripte</w:t>
+      </w:r>
+      <w:r>
+        <w:t xml:space="preserve"> koje ona koristi i skripte za predviđanje </w:t>
+      </w:r>
+      <w:r>
+        <w:rPr>
+          <w:i/>
+        </w:rPr>
+        <w:t>preprocess_predict.py</w:t>
+      </w:r>
+      <w:r>
+        <w:t xml:space="preserve"> i </w:t>
+      </w:r>
+      <w:r>
+        <w:rPr>
+          <w:i/>
+        </w:rPr>
+        <w:t>predict.py</w:t>
+      </w:r>
+      <w:r>
+        <w:t>.</w:t>
+      </w:r>
+    </w:p>
+    <w:p>
+      <w:pPr>
+        <w:pStyle w:val="Naslov2"/>
+      </w:pPr>
+      <w:bookmarkStart w:id="58" w:name="_Toc486005257"/>
+      <w:r>
+        <w:t>Upotreba aplikacije</w:t>
+      </w:r>
       <w:bookmarkEnd w:id="58"/>
     </w:p>
     <w:p>
-      <w:r>
-        <w:t xml:space="preserve">U ovom će se poglavlju opisati korištenje aplikacije. U potpoglavlju 7.1. će se opisati korištenje kontrolne skripte </w:t>
-      </w:r>
-      <w:r>
-        <w:rPr>
-          <w:i/>
-        </w:rPr>
-        <w:t>controller.py</w:t>
-      </w:r>
-      <w:r>
-        <w:t>, skripte</w:t>
-      </w:r>
-      <w:r>
-        <w:t xml:space="preserve"> koje ona koristi i skripte za predviđanje </w:t>
-      </w:r>
-      <w:r>
-        <w:rPr>
-          <w:i/>
-        </w:rPr>
-        <w:t>preprocess_predict.py</w:t>
-      </w:r>
-      <w:r>
-        <w:t xml:space="preserve"> i </w:t>
-      </w:r>
-      <w:r>
-        <w:rPr>
-          <w:i/>
-        </w:rPr>
-        <w:t>predict.py</w:t>
-      </w:r>
-      <w:r>
-        <w:t>.</w:t>
-      </w:r>
-    </w:p>
-    <w:p>
-      <w:pPr>
-        <w:pStyle w:val="Naslov2"/>
-      </w:pPr>
-      <w:bookmarkStart w:id="59" w:name="_Toc486005257"/>
-      <w:r>
-        <w:t>Upotreba aplikacije</w:t>
+      <w:pPr>
+        <w:pStyle w:val="Naslov3"/>
+      </w:pPr>
+      <w:r>
+        <w:t xml:space="preserve"> </w:t>
+      </w:r>
+      <w:bookmarkStart w:id="59" w:name="_Toc486005258"/>
+      <w:r>
+        <w:t>Skripta controller.py</w:t>
       </w:r>
       <w:bookmarkEnd w:id="59"/>
-    </w:p>
-    <w:p>
-      <w:pPr>
-        <w:pStyle w:val="Naslov3"/>
-      </w:pPr>
-      <w:r>
-        <w:t xml:space="preserve"> </w:t>
-      </w:r>
-      <w:bookmarkStart w:id="60" w:name="_Toc486005258"/>
-      <w:r>
-        <w:t>Skripta controller.py</w:t>
-      </w:r>
-      <w:bookmarkEnd w:id="60"/>
     </w:p>
     <w:p>
       <w:r>
@@ -20479,19 +20678,32 @@
       <w:pPr>
         <w:pStyle w:val="Opisslike"/>
       </w:pPr>
-      <w:bookmarkStart w:id="61" w:name="_Ref485744445"/>
+      <w:bookmarkStart w:id="60" w:name="_Ref485744445"/>
       <w:r>
         <w:t xml:space="preserve">Slika </w:t>
       </w:r>
-      <w:fldSimple w:instr=" SEQ Slika \* ARABIC ">
-        <w:r>
-          <w:rPr>
-            <w:noProof/>
-          </w:rPr>
-          <w:t>11</w:t>
-        </w:r>
-      </w:fldSimple>
-      <w:bookmarkEnd w:id="61"/>
+      <w:r>
+        <w:fldChar w:fldCharType="begin"/>
+      </w:r>
+      <w:r>
+        <w:instrText xml:space="preserve"> SEQ Slika \* ARABIC </w:instrText>
+      </w:r>
+      <w:r>
+        <w:fldChar w:fldCharType="separate"/>
+      </w:r>
+      <w:r>
+        <w:rPr>
+          <w:noProof/>
+        </w:rPr>
+        <w:t>11</w:t>
+      </w:r>
+      <w:r>
+        <w:rPr>
+          <w:noProof/>
+        </w:rPr>
+        <w:fldChar w:fldCharType="end"/>
+      </w:r>
+      <w:bookmarkEnd w:id="60"/>
       <w:r>
         <w:t>. Upute</w:t>
       </w:r>
@@ -21080,11 +21292,11 @@
       <w:r>
         <w:t xml:space="preserve"> </w:t>
       </w:r>
-      <w:bookmarkStart w:id="62" w:name="_Toc486005259"/>
+      <w:bookmarkStart w:id="61" w:name="_Toc486005259"/>
       <w:r>
         <w:t>Skripte za predviđanje</w:t>
       </w:r>
-      <w:bookmarkEnd w:id="62"/>
+      <w:bookmarkEnd w:id="61"/>
     </w:p>
     <w:p>
       <w:r>
@@ -21289,19 +21501,32 @@
       <w:pPr>
         <w:pStyle w:val="Opisslike"/>
       </w:pPr>
-      <w:bookmarkStart w:id="63" w:name="_Ref485752316"/>
+      <w:bookmarkStart w:id="62" w:name="_Ref485752316"/>
       <w:r>
         <w:t xml:space="preserve">Slika </w:t>
       </w:r>
-      <w:fldSimple w:instr=" SEQ Slika \* ARABIC ">
-        <w:r>
-          <w:rPr>
-            <w:noProof/>
-          </w:rPr>
-          <w:t>12</w:t>
-        </w:r>
-      </w:fldSimple>
-      <w:bookmarkEnd w:id="63"/>
+      <w:r>
+        <w:fldChar w:fldCharType="begin"/>
+      </w:r>
+      <w:r>
+        <w:instrText xml:space="preserve"> SEQ Slika \* ARABIC </w:instrText>
+      </w:r>
+      <w:r>
+        <w:fldChar w:fldCharType="separate"/>
+      </w:r>
+      <w:r>
+        <w:rPr>
+          <w:noProof/>
+        </w:rPr>
+        <w:t>12</w:t>
+      </w:r>
+      <w:r>
+        <w:rPr>
+          <w:noProof/>
+        </w:rPr>
+        <w:fldChar w:fldCharType="end"/>
+      </w:r>
+      <w:bookmarkEnd w:id="62"/>
       <w:r>
         <w:t>. Upute za korištenje skripte preprocess_predict.py</w:t>
       </w:r>
@@ -21535,19 +21760,32 @@
       <w:pPr>
         <w:pStyle w:val="Opisslike"/>
       </w:pPr>
-      <w:bookmarkStart w:id="64" w:name="_Ref485754093"/>
+      <w:bookmarkStart w:id="63" w:name="_Ref485754093"/>
       <w:r>
         <w:t xml:space="preserve">Slika </w:t>
       </w:r>
-      <w:fldSimple w:instr=" SEQ Slika \* ARABIC ">
-        <w:r>
-          <w:rPr>
-            <w:noProof/>
-          </w:rPr>
-          <w:t>13</w:t>
-        </w:r>
-      </w:fldSimple>
-      <w:bookmarkEnd w:id="64"/>
+      <w:r>
+        <w:fldChar w:fldCharType="begin"/>
+      </w:r>
+      <w:r>
+        <w:instrText xml:space="preserve"> SEQ Slika \* ARABIC </w:instrText>
+      </w:r>
+      <w:r>
+        <w:fldChar w:fldCharType="separate"/>
+      </w:r>
+      <w:r>
+        <w:rPr>
+          <w:noProof/>
+        </w:rPr>
+        <w:t>13</w:t>
+      </w:r>
+      <w:r>
+        <w:rPr>
+          <w:noProof/>
+        </w:rPr>
+        <w:fldChar w:fldCharType="end"/>
+      </w:r>
+      <w:bookmarkEnd w:id="63"/>
       <w:r>
         <w:t>. Upute korištenja skripte preprocess_predict.py</w:t>
       </w:r>
@@ -21784,14 +22022,14 @@
       <w:r>
         <w:t xml:space="preserve"> </w:t>
       </w:r>
-      <w:bookmarkStart w:id="65" w:name="_Toc486005260"/>
+      <w:bookmarkStart w:id="64" w:name="_Toc486005260"/>
       <w:r>
         <w:rPr>
           <w:color w:val="auto"/>
         </w:rPr>
         <w:t>Skripta display_profile.py</w:t>
       </w:r>
-      <w:bookmarkEnd w:id="65"/>
+      <w:bookmarkEnd w:id="64"/>
     </w:p>
     <w:p>
       <w:r>
@@ -21944,19 +22182,32 @@
       <w:pPr>
         <w:pStyle w:val="Opisslike"/>
       </w:pPr>
-      <w:bookmarkStart w:id="66" w:name="_Ref485934455"/>
+      <w:bookmarkStart w:id="65" w:name="_Ref485934455"/>
       <w:r>
         <w:t xml:space="preserve">Slika </w:t>
       </w:r>
-      <w:fldSimple w:instr=" SEQ Slika \* ARABIC ">
-        <w:r>
-          <w:rPr>
-            <w:noProof/>
-          </w:rPr>
-          <w:t>14</w:t>
-        </w:r>
-      </w:fldSimple>
-      <w:bookmarkEnd w:id="66"/>
+      <w:r>
+        <w:fldChar w:fldCharType="begin"/>
+      </w:r>
+      <w:r>
+        <w:instrText xml:space="preserve"> SEQ Slika \* ARABIC </w:instrText>
+      </w:r>
+      <w:r>
+        <w:fldChar w:fldCharType="separate"/>
+      </w:r>
+      <w:r>
+        <w:rPr>
+          <w:noProof/>
+        </w:rPr>
+        <w:t>14</w:t>
+      </w:r>
+      <w:r>
+        <w:rPr>
+          <w:noProof/>
+        </w:rPr>
+        <w:fldChar w:fldCharType="end"/>
+      </w:r>
+      <w:bookmarkEnd w:id="65"/>
       <w:r>
         <w:t>. Upute za korištenje skripte display_profile.py</w:t>
       </w:r>
@@ -22076,11 +22327,11 @@
       <w:r>
         <w:t xml:space="preserve"> </w:t>
       </w:r>
-      <w:bookmarkStart w:id="67" w:name="_Toc486005261"/>
+      <w:bookmarkStart w:id="66" w:name="_Toc486005261"/>
       <w:r>
         <w:t>Skripta download.py</w:t>
       </w:r>
-      <w:bookmarkEnd w:id="67"/>
+      <w:bookmarkEnd w:id="66"/>
     </w:p>
     <w:p>
       <w:r>
@@ -22186,169 +22437,182 @@
       <w:pPr>
         <w:pStyle w:val="Opisslike"/>
       </w:pPr>
-      <w:bookmarkStart w:id="68" w:name="_Ref485755508"/>
+      <w:bookmarkStart w:id="67" w:name="_Ref485755508"/>
       <w:r>
         <w:t xml:space="preserve">Slika </w:t>
       </w:r>
-      <w:fldSimple w:instr=" SEQ Slika \* ARABIC ">
-        <w:r>
-          <w:rPr>
-            <w:noProof/>
-          </w:rPr>
-          <w:t>15</w:t>
-        </w:r>
-      </w:fldSimple>
+      <w:r>
+        <w:fldChar w:fldCharType="begin"/>
+      </w:r>
+      <w:r>
+        <w:instrText xml:space="preserve"> SEQ Slika \* ARABIC </w:instrText>
+      </w:r>
+      <w:r>
+        <w:fldChar w:fldCharType="separate"/>
+      </w:r>
+      <w:r>
+        <w:rPr>
+          <w:noProof/>
+        </w:rPr>
+        <w:t>15</w:t>
+      </w:r>
+      <w:r>
+        <w:rPr>
+          <w:noProof/>
+        </w:rPr>
+        <w:fldChar w:fldCharType="end"/>
+      </w:r>
+      <w:bookmarkEnd w:id="67"/>
+      <w:r>
+        <w:t>. Upute za korištenje skripte download.py</w:t>
+      </w:r>
+    </w:p>
+    <w:p>
+      <w:r>
+        <w:t xml:space="preserve">Sa slike </w:t>
+      </w:r>
+      <w:r>
+        <w:t>je vidljivo</w:t>
+      </w:r>
+      <w:r>
+        <w:t xml:space="preserve"> da skripta </w:t>
+      </w:r>
+      <w:r>
+        <w:rPr>
+          <w:i/>
+        </w:rPr>
+        <w:t>download.py</w:t>
+      </w:r>
+      <w:r>
+        <w:t xml:space="preserve"> kao obvezne parametre očekuje tip lekcije preko parametra </w:t>
+      </w:r>
+      <w:r>
+        <w:rPr>
+          <w:rStyle w:val="kodChar"/>
+        </w:rPr>
+        <w:t xml:space="preserve">type </w:t>
+      </w:r>
+      <w:r>
+        <w:t xml:space="preserve">i jedan ili više datuma preko parametra </w:t>
+      </w:r>
+      <w:r>
+        <w:rPr>
+          <w:rStyle w:val="kodChar"/>
+        </w:rPr>
+        <w:t>date</w:t>
+      </w:r>
+      <w:r>
+        <w:t xml:space="preserve">. Uz neobvezne parametre korisniku je omogućen unos </w:t>
+      </w:r>
+      <w:r>
+        <w:t>IP</w:t>
+      </w:r>
+      <w:r>
+        <w:rPr>
+          <w:rStyle w:val="kodChar"/>
+        </w:rPr>
+        <w:t xml:space="preserve"> </w:t>
+      </w:r>
+      <w:r>
+        <w:t xml:space="preserve">adrese, </w:t>
+      </w:r>
+      <w:r>
+        <w:t>port</w:t>
+      </w:r>
+      <w:r>
+        <w:t>a</w:t>
+      </w:r>
+      <w:r>
+        <w:t xml:space="preserve"> i ime baze podataka</w:t>
+      </w:r>
+      <w:r>
+        <w:t xml:space="preserve"> ako ne želi d</w:t>
+      </w:r>
+      <w:r>
+        <w:t>a</w:t>
+      </w:r>
+      <w:r>
+        <w:t xml:space="preserve"> </w:t>
+      </w:r>
+      <w:r>
+        <w:t xml:space="preserve">skripta </w:t>
+      </w:r>
+      <w:r>
+        <w:t>koristi</w:t>
+      </w:r>
+      <w:r>
+        <w:t xml:space="preserve"> </w:t>
+      </w:r>
+      <w:r>
+        <w:t>unaprijed definiranu bazu</w:t>
+      </w:r>
+      <w:r>
+        <w:t>. Poda</w:t>
+      </w:r>
+      <w:r>
+        <w:t>ci</w:t>
+      </w:r>
+      <w:r>
+        <w:t xml:space="preserve"> o </w:t>
+      </w:r>
+      <w:r>
+        <w:t>korisniku baze i lozinci se</w:t>
+      </w:r>
+      <w:r>
+        <w:t xml:space="preserve"> čita</w:t>
+      </w:r>
+      <w:r>
+        <w:t>ju</w:t>
+      </w:r>
+      <w:r>
+        <w:t xml:space="preserve"> iz datoteke s imenom </w:t>
+      </w:r>
+      <w:r>
+        <w:rPr>
+          <w:i/>
+        </w:rPr>
+        <w:t>config.txt</w:t>
+      </w:r>
+      <w:r>
+        <w:t xml:space="preserve"> koja se nalazi u istom direktoriju kao i skripta.</w:t>
+      </w:r>
+      <w:r>
+        <w:t xml:space="preserve"> Ovisno o tipu i datumima generira se upit prema bazi</w:t>
+      </w:r>
+      <w:r>
+        <w:t>,</w:t>
+      </w:r>
+      <w:r>
+        <w:t xml:space="preserve"> te se rezultati spremaju</w:t>
+      </w:r>
+      <w:r>
+        <w:t xml:space="preserve"> u</w:t>
+      </w:r>
+      <w:r>
+        <w:t xml:space="preserve"> datoteku s imenom koje ovisi</w:t>
+      </w:r>
+      <w:r>
+        <w:t xml:space="preserve"> o datumima i tipu lekcije.</w:t>
+      </w:r>
+      <w:r>
+        <w:t xml:space="preserve"> </w:t>
+      </w:r>
+    </w:p>
+    <w:p>
+      <w:pPr>
+        <w:pStyle w:val="Naslov3"/>
+      </w:pPr>
+      <w:r>
+        <w:t xml:space="preserve"> </w:t>
+      </w:r>
+      <w:bookmarkStart w:id="68" w:name="_Toc486005262"/>
+      <w:r>
+        <w:t xml:space="preserve">Skripte za uklanjanje </w:t>
+      </w:r>
+      <w:r>
+        <w:t>posebnih znakova</w:t>
+      </w:r>
       <w:bookmarkEnd w:id="68"/>
-      <w:r>
-        <w:t>. Upute za korištenje skripte download.py</w:t>
-      </w:r>
-    </w:p>
-    <w:p>
-      <w:r>
-        <w:t xml:space="preserve">Sa slike </w:t>
-      </w:r>
-      <w:r>
-        <w:t>je vidljivo</w:t>
-      </w:r>
-      <w:r>
-        <w:t xml:space="preserve"> da skripta </w:t>
-      </w:r>
-      <w:r>
-        <w:rPr>
-          <w:i/>
-        </w:rPr>
-        <w:t>download.py</w:t>
-      </w:r>
-      <w:r>
-        <w:t xml:space="preserve"> kao obvezne parametre očekuje tip lekcije preko parametra </w:t>
-      </w:r>
-      <w:r>
-        <w:rPr>
-          <w:rStyle w:val="kodChar"/>
-        </w:rPr>
-        <w:t xml:space="preserve">type </w:t>
-      </w:r>
-      <w:r>
-        <w:t xml:space="preserve">i jedan ili više datuma preko parametra </w:t>
-      </w:r>
-      <w:r>
-        <w:rPr>
-          <w:rStyle w:val="kodChar"/>
-        </w:rPr>
-        <w:t>date</w:t>
-      </w:r>
-      <w:r>
-        <w:t xml:space="preserve">. Uz neobvezne parametre korisniku je omogućen unos </w:t>
-      </w:r>
-      <w:r>
-        <w:t>IP</w:t>
-      </w:r>
-      <w:r>
-        <w:rPr>
-          <w:rStyle w:val="kodChar"/>
-        </w:rPr>
-        <w:t xml:space="preserve"> </w:t>
-      </w:r>
-      <w:r>
-        <w:t xml:space="preserve">adrese, </w:t>
-      </w:r>
-      <w:r>
-        <w:t>port</w:t>
-      </w:r>
-      <w:r>
-        <w:t>a</w:t>
-      </w:r>
-      <w:r>
-        <w:t xml:space="preserve"> i ime baze podataka</w:t>
-      </w:r>
-      <w:r>
-        <w:t xml:space="preserve"> ako ne želi d</w:t>
-      </w:r>
-      <w:r>
-        <w:t>a</w:t>
-      </w:r>
-      <w:r>
-        <w:t xml:space="preserve"> </w:t>
-      </w:r>
-      <w:r>
-        <w:t xml:space="preserve">skripta </w:t>
-      </w:r>
-      <w:r>
-        <w:t>koristi</w:t>
-      </w:r>
-      <w:r>
-        <w:t xml:space="preserve"> </w:t>
-      </w:r>
-      <w:r>
-        <w:t>unaprijed definiranu bazu</w:t>
-      </w:r>
-      <w:r>
-        <w:t>. Poda</w:t>
-      </w:r>
-      <w:r>
-        <w:t>ci</w:t>
-      </w:r>
-      <w:r>
-        <w:t xml:space="preserve"> o </w:t>
-      </w:r>
-      <w:r>
-        <w:t>korisniku baze i lozinci se</w:t>
-      </w:r>
-      <w:r>
-        <w:t xml:space="preserve"> čita</w:t>
-      </w:r>
-      <w:r>
-        <w:t>ju</w:t>
-      </w:r>
-      <w:r>
-        <w:t xml:space="preserve"> iz datoteke s imenom </w:t>
-      </w:r>
-      <w:r>
-        <w:rPr>
-          <w:i/>
-        </w:rPr>
-        <w:t>config.txt</w:t>
-      </w:r>
-      <w:r>
-        <w:t xml:space="preserve"> koja se nalazi u istom direktoriju kao i skripta.</w:t>
-      </w:r>
-      <w:r>
-        <w:t xml:space="preserve"> Ovisno o tipu i datumima generira se upit prema bazi</w:t>
-      </w:r>
-      <w:r>
-        <w:t>,</w:t>
-      </w:r>
-      <w:r>
-        <w:t xml:space="preserve"> te se rezultati spremaju</w:t>
-      </w:r>
-      <w:r>
-        <w:t xml:space="preserve"> u</w:t>
-      </w:r>
-      <w:r>
-        <w:t xml:space="preserve"> datoteku s imenom koje ovisi</w:t>
-      </w:r>
-      <w:r>
-        <w:t xml:space="preserve"> o datumima i tipu lekcije.</w:t>
-      </w:r>
-      <w:r>
-        <w:t xml:space="preserve"> </w:t>
-      </w:r>
-    </w:p>
-    <w:p>
-      <w:pPr>
-        <w:pStyle w:val="Naslov3"/>
-      </w:pPr>
-      <w:r>
-        <w:t xml:space="preserve"> </w:t>
-      </w:r>
-      <w:bookmarkStart w:id="69" w:name="_Toc486005262"/>
-      <w:r>
-        <w:t xml:space="preserve">Skripte za uklanjanje </w:t>
-      </w:r>
-      <w:r>
-        <w:t>posebnih znakova</w:t>
-      </w:r>
-      <w:bookmarkEnd w:id="69"/>
     </w:p>
     <w:p>
       <w:r>
@@ -22459,33 +22723,99 @@
       <w:r>
         <w:t xml:space="preserve"> </w:t>
       </w:r>
-      <w:bookmarkStart w:id="70" w:name="_Toc486005263"/>
+      <w:bookmarkStart w:id="69" w:name="_Toc486005263"/>
       <w:r>
         <w:t>Skripte za uklanjanje navodnika</w:t>
       </w:r>
+      <w:bookmarkEnd w:id="69"/>
+    </w:p>
+    <w:p>
+      <w:r>
+        <w:t xml:space="preserve">Skripte </w:t>
+      </w:r>
+      <w:r>
+        <w:rPr>
+          <w:i/>
+        </w:rPr>
+        <w:t xml:space="preserve">quotes.py </w:t>
+      </w:r>
+      <w:r>
+        <w:t xml:space="preserve">i </w:t>
+      </w:r>
+      <w:r>
+        <w:rPr>
+          <w:i/>
+        </w:rPr>
+        <w:t>qoutes_player.py</w:t>
+      </w:r>
+      <w:r>
+        <w:t xml:space="preserve"> služe za uklanjanje navodnika koje se greškom generiraju prilikom spremanja zabilježaka. Analizom zabilješki utvrđeno je da se problem pojavljuje prilikom prebacivanja liste u JSON format. Skripte se pozivaju parametrom jednog ili više datuma, a ime skripte određuje kojeg su tipa zabilješke koje se trebaju preurediti.</w:t>
+      </w:r>
+    </w:p>
+    <w:p>
+      <w:pPr>
+        <w:pStyle w:val="Naslov3"/>
+      </w:pPr>
+      <w:r>
+        <w:t xml:space="preserve"> </w:t>
+      </w:r>
+      <w:bookmarkStart w:id="70" w:name="_Toc486005264"/>
+      <w:r>
+        <w:t>Skripta commas.py</w:t>
+      </w:r>
       <w:bookmarkEnd w:id="70"/>
     </w:p>
     <w:p>
       <w:r>
-        <w:t xml:space="preserve">Skripte </w:t>
+        <w:t xml:space="preserve">Skripta </w:t>
       </w:r>
       <w:r>
         <w:rPr>
           <w:i/>
         </w:rPr>
-        <w:t xml:space="preserve">quotes.py </w:t>
-      </w:r>
-      <w:r>
-        <w:t xml:space="preserve">i </w:t>
-      </w:r>
-      <w:r>
-        <w:rPr>
-          <w:i/>
-        </w:rPr>
-        <w:t>qoutes_player.py</w:t>
-      </w:r>
-      <w:r>
-        <w:t xml:space="preserve"> služe za uklanjanje navodnika koje se greškom generiraju prilikom spremanja zabilježaka. Analizom zabilješki utvrđeno je da se problem pojavljuje prilikom prebacivanja liste u JSON format. Skripte se pozivaju parametrom jednog ili više datuma, a ime skripte određuje kojeg su tipa zabilješke koje se trebaju preurediti.</w:t>
+        <w:t>commas.py</w:t>
+      </w:r>
+      <w:r>
+        <w:t xml:space="preserve"> koristi se </w:t>
+      </w:r>
+      <w:r>
+        <w:t>za pred-obradu zabilješki kojom se prilagođava</w:t>
+      </w:r>
+      <w:r>
+        <w:t xml:space="preserve"> dio kolaborativnih zabilješki na način da separator unutar dijela za</w:t>
+      </w:r>
+      <w:r>
+        <w:t>bilješke promijeni iz zareza</w:t>
+      </w:r>
+      <w:r>
+        <w:t xml:space="preserve"> u točku-zarez i omogući isti način parsir</w:t>
+      </w:r>
+      <w:r>
+        <w:t>anja zabilješki u daljnjoj obrad</w:t>
+      </w:r>
+      <w:r>
+        <w:t>i podataka. Skripti se kao parametar šalje jedan ili više datuma</w:t>
+      </w:r>
+      <w:r>
+        <w:t xml:space="preserve"> preko koji</w:t>
+      </w:r>
+      <w:r>
+        <w:t>h</w:t>
+      </w:r>
+      <w:r>
+        <w:t xml:space="preserve"> skripta određuje</w:t>
+      </w:r>
+      <w:r>
+        <w:t xml:space="preserve"> datoteku koju će preurediti</w:t>
+      </w:r>
+      <w:r>
+        <w:t xml:space="preserve"> i datoteku u koju će spremiti rezultate</w:t>
+      </w:r>
+      <w:r>
+        <w:t>.</w:t>
+      </w:r>
+      <w:r>
+        <w:t xml:space="preserve"> </w:t>
       </w:r>
     </w:p>
     <w:p>
@@ -22495,77 +22825,11 @@
       <w:r>
         <w:t xml:space="preserve"> </w:t>
       </w:r>
-      <w:bookmarkStart w:id="71" w:name="_Toc486005264"/>
-      <w:r>
-        <w:t>Skripta commas.py</w:t>
+      <w:bookmarkStart w:id="71" w:name="_Toc486005265"/>
+      <w:r>
+        <w:t>Skripta filter.py</w:t>
       </w:r>
       <w:bookmarkEnd w:id="71"/>
-    </w:p>
-    <w:p>
-      <w:r>
-        <w:t xml:space="preserve">Skripta </w:t>
-      </w:r>
-      <w:r>
-        <w:rPr>
-          <w:i/>
-        </w:rPr>
-        <w:t>commas.py</w:t>
-      </w:r>
-      <w:r>
-        <w:t xml:space="preserve"> koristi se </w:t>
-      </w:r>
-      <w:r>
-        <w:t>za pred-obradu zabilješki kojom se prilagođava</w:t>
-      </w:r>
-      <w:r>
-        <w:t xml:space="preserve"> dio kolaborativnih zabilješki na način da separator unutar dijela za</w:t>
-      </w:r>
-      <w:r>
-        <w:t>bilješke promijeni iz zareza</w:t>
-      </w:r>
-      <w:r>
-        <w:t xml:space="preserve"> u točku-zarez i omogući isti način parsir</w:t>
-      </w:r>
-      <w:r>
-        <w:t>anja zabilješki u daljnjoj obrad</w:t>
-      </w:r>
-      <w:r>
-        <w:t>i podataka. Skripti se kao parametar šalje jedan ili više datuma</w:t>
-      </w:r>
-      <w:r>
-        <w:t xml:space="preserve"> preko koji</w:t>
-      </w:r>
-      <w:r>
-        <w:t>h</w:t>
-      </w:r>
-      <w:r>
-        <w:t xml:space="preserve"> skripta određuje</w:t>
-      </w:r>
-      <w:r>
-        <w:t xml:space="preserve"> datoteku koju će preurediti</w:t>
-      </w:r>
-      <w:r>
-        <w:t xml:space="preserve"> i datoteku u koju će spremiti rezultate</w:t>
-      </w:r>
-      <w:r>
-        <w:t>.</w:t>
-      </w:r>
-      <w:r>
-        <w:t xml:space="preserve"> </w:t>
-      </w:r>
-    </w:p>
-    <w:p>
-      <w:pPr>
-        <w:pStyle w:val="Naslov3"/>
-      </w:pPr>
-      <w:r>
-        <w:t xml:space="preserve"> </w:t>
-      </w:r>
-      <w:bookmarkStart w:id="72" w:name="_Toc486005265"/>
-      <w:r>
-        <w:t>Skripta filter.py</w:t>
-      </w:r>
-      <w:bookmarkEnd w:id="72"/>
     </w:p>
     <w:p>
       <w:r>
@@ -22664,7 +22928,7 @@
         <w:lastRenderedPageBreak/>
         <w:t xml:space="preserve"> </w:t>
       </w:r>
-      <w:bookmarkStart w:id="73" w:name="_Toc486005266"/>
+      <w:bookmarkStart w:id="72" w:name="_Toc486005266"/>
       <w:r>
         <w:rPr>
           <w:color w:val="auto"/>
@@ -22701,7 +22965,7 @@
         </w:rPr>
         <w:t>.py</w:t>
       </w:r>
-      <w:bookmarkEnd w:id="73"/>
+      <w:bookmarkEnd w:id="72"/>
     </w:p>
     <w:p>
       <w:r>
@@ -22907,19 +23171,32 @@
       <w:pPr>
         <w:pStyle w:val="Opisslike"/>
       </w:pPr>
-      <w:bookmarkStart w:id="74" w:name="_Ref485935622"/>
+      <w:bookmarkStart w:id="73" w:name="_Ref485935622"/>
       <w:r>
         <w:t xml:space="preserve">Slika </w:t>
       </w:r>
-      <w:fldSimple w:instr=" SEQ Slika \* ARABIC ">
-        <w:r>
-          <w:rPr>
-            <w:noProof/>
-          </w:rPr>
-          <w:t>16</w:t>
-        </w:r>
-      </w:fldSimple>
-      <w:bookmarkEnd w:id="74"/>
+      <w:r>
+        <w:fldChar w:fldCharType="begin"/>
+      </w:r>
+      <w:r>
+        <w:instrText xml:space="preserve"> SEQ Slika \* ARABIC </w:instrText>
+      </w:r>
+      <w:r>
+        <w:fldChar w:fldCharType="separate"/>
+      </w:r>
+      <w:r>
+        <w:rPr>
+          <w:noProof/>
+        </w:rPr>
+        <w:t>16</w:t>
+      </w:r>
+      <w:r>
+        <w:rPr>
+          <w:noProof/>
+        </w:rPr>
+        <w:fldChar w:fldCharType="end"/>
+      </w:r>
+      <w:bookmarkEnd w:id="73"/>
       <w:r>
         <w:t>. Upute za korištenje skripte analyseUser</w:t>
       </w:r>
@@ -23104,20 +23381,20 @@
       <w:pPr>
         <w:pStyle w:val="Naslov1"/>
       </w:pPr>
-      <w:bookmarkStart w:id="75" w:name="_Prikaz_rezultata"/>
-      <w:bookmarkStart w:id="76" w:name="_Ref485933986"/>
-      <w:bookmarkStart w:id="77" w:name="_Ref485934665"/>
-      <w:bookmarkStart w:id="78" w:name="_Ref485934675"/>
-      <w:bookmarkStart w:id="79" w:name="_Toc486005267"/>
-      <w:bookmarkEnd w:id="75"/>
+      <w:bookmarkStart w:id="74" w:name="_Prikaz_rezultata"/>
+      <w:bookmarkStart w:id="75" w:name="_Ref485933986"/>
+      <w:bookmarkStart w:id="76" w:name="_Ref485934665"/>
+      <w:bookmarkStart w:id="77" w:name="_Ref485934675"/>
+      <w:bookmarkStart w:id="78" w:name="_Toc486005267"/>
+      <w:bookmarkEnd w:id="74"/>
       <w:r>
         <w:lastRenderedPageBreak/>
         <w:t>Prikaz rezultata</w:t>
       </w:r>
+      <w:bookmarkEnd w:id="75"/>
       <w:bookmarkEnd w:id="76"/>
       <w:bookmarkEnd w:id="77"/>
       <w:bookmarkEnd w:id="78"/>
-      <w:bookmarkEnd w:id="79"/>
     </w:p>
     <w:p>
       <w:r>
@@ -23287,12 +23564,12 @@
       <w:pPr>
         <w:pStyle w:val="Naslov2"/>
       </w:pPr>
-      <w:bookmarkStart w:id="80" w:name="_Toc486005268"/>
+      <w:bookmarkStart w:id="79" w:name="_Toc486005268"/>
       <w:r>
         <w:lastRenderedPageBreak/>
         <w:t>Prikaz promjene težina zadataka kroz iterativnu metodu konvergencije</w:t>
       </w:r>
-      <w:bookmarkEnd w:id="80"/>
+      <w:bookmarkEnd w:id="79"/>
     </w:p>
     <w:p>
       <w:r>
@@ -23469,19 +23746,32 @@
       <w:pPr>
         <w:pStyle w:val="Opisslike"/>
       </w:pPr>
-      <w:bookmarkStart w:id="81" w:name="_Ref485897689"/>
+      <w:bookmarkStart w:id="80" w:name="_Ref485897689"/>
       <w:r>
         <w:t xml:space="preserve">Slika </w:t>
       </w:r>
-      <w:fldSimple w:instr=" SEQ Slika \* ARABIC ">
-        <w:r>
-          <w:rPr>
-            <w:noProof/>
-          </w:rPr>
-          <w:t>17</w:t>
-        </w:r>
-      </w:fldSimple>
-      <w:bookmarkEnd w:id="81"/>
+      <w:r>
+        <w:fldChar w:fldCharType="begin"/>
+      </w:r>
+      <w:r>
+        <w:instrText xml:space="preserve"> SEQ Slika \* ARABIC </w:instrText>
+      </w:r>
+      <w:r>
+        <w:fldChar w:fldCharType="separate"/>
+      </w:r>
+      <w:r>
+        <w:rPr>
+          <w:noProof/>
+        </w:rPr>
+        <w:t>17</w:t>
+      </w:r>
+      <w:r>
+        <w:rPr>
+          <w:noProof/>
+        </w:rPr>
+        <w:fldChar w:fldCharType="end"/>
+      </w:r>
+      <w:bookmarkEnd w:id="80"/>
       <w:r>
         <w:t>. Težina zadataka i dobrote učenika za vrijeme iterativne metode konvergencije (kolaborativni zadatci)</w:t>
       </w:r>
@@ -23528,11 +23818,11 @@
       <w:pPr>
         <w:pStyle w:val="Naslov2"/>
       </w:pPr>
-      <w:bookmarkStart w:id="82" w:name="_Toc486005269"/>
+      <w:bookmarkStart w:id="81" w:name="_Toc486005269"/>
       <w:r>
         <w:t>Prikaz profila učenika</w:t>
       </w:r>
-      <w:bookmarkEnd w:id="82"/>
+      <w:bookmarkEnd w:id="81"/>
     </w:p>
     <w:p>
       <w:r>
@@ -23654,19 +23944,32 @@
       <w:pPr>
         <w:pStyle w:val="Opisslike"/>
       </w:pPr>
-      <w:bookmarkStart w:id="83" w:name="_Ref485899445"/>
+      <w:bookmarkStart w:id="82" w:name="_Ref485899445"/>
       <w:r>
         <w:t xml:space="preserve">Slika </w:t>
       </w:r>
-      <w:fldSimple w:instr=" SEQ Slika \* ARABIC ">
-        <w:r>
-          <w:rPr>
-            <w:noProof/>
-          </w:rPr>
-          <w:t>18</w:t>
-        </w:r>
-      </w:fldSimple>
-      <w:bookmarkEnd w:id="83"/>
+      <w:r>
+        <w:fldChar w:fldCharType="begin"/>
+      </w:r>
+      <w:r>
+        <w:instrText xml:space="preserve"> SEQ Slika \* ARABIC </w:instrText>
+      </w:r>
+      <w:r>
+        <w:fldChar w:fldCharType="separate"/>
+      </w:r>
+      <w:r>
+        <w:rPr>
+          <w:noProof/>
+        </w:rPr>
+        <w:t>18</w:t>
+      </w:r>
+      <w:r>
+        <w:rPr>
+          <w:noProof/>
+        </w:rPr>
+        <w:fldChar w:fldCharType="end"/>
+      </w:r>
+      <w:bookmarkEnd w:id="82"/>
       <w:r>
         <w:t xml:space="preserve">. Profil </w:t>
       </w:r>
@@ -23770,32 +24073,45 @@
       <w:pPr>
         <w:pStyle w:val="Opisslike"/>
       </w:pPr>
-      <w:bookmarkStart w:id="84" w:name="_Ref485899937"/>
+      <w:bookmarkStart w:id="83" w:name="_Ref485899937"/>
       <w:r>
         <w:t xml:space="preserve">Slika </w:t>
       </w:r>
-      <w:fldSimple w:instr=" SEQ Slika \* ARABIC ">
-        <w:r>
-          <w:rPr>
-            <w:noProof/>
-          </w:rPr>
-          <w:t>19</w:t>
-        </w:r>
-      </w:fldSimple>
+      <w:r>
+        <w:fldChar w:fldCharType="begin"/>
+      </w:r>
+      <w:r>
+        <w:instrText xml:space="preserve"> SEQ Slika \* ARABIC </w:instrText>
+      </w:r>
+      <w:r>
+        <w:fldChar w:fldCharType="separate"/>
+      </w:r>
+      <w:r>
+        <w:rPr>
+          <w:noProof/>
+        </w:rPr>
+        <w:t>19</w:t>
+      </w:r>
+      <w:r>
+        <w:rPr>
+          <w:noProof/>
+        </w:rPr>
+        <w:fldChar w:fldCharType="end"/>
+      </w:r>
+      <w:bookmarkEnd w:id="83"/>
+      <w:r>
+        <w:t>. Usporedba profila triju učenika</w:t>
+      </w:r>
+    </w:p>
+    <w:p>
+      <w:pPr>
+        <w:pStyle w:val="Naslov2"/>
+      </w:pPr>
+      <w:bookmarkStart w:id="84" w:name="_Toc486005270"/>
+      <w:r>
+        <w:t>Prikaz predikcije dobrote učenika</w:t>
+      </w:r>
       <w:bookmarkEnd w:id="84"/>
-      <w:r>
-        <w:t>. Usporedba profila triju učenika</w:t>
-      </w:r>
-    </w:p>
-    <w:p>
-      <w:pPr>
-        <w:pStyle w:val="Naslov2"/>
-      </w:pPr>
-      <w:bookmarkStart w:id="85" w:name="_Toc486005270"/>
-      <w:r>
-        <w:t>Prikaz predikcije dobrote učenika</w:t>
-      </w:r>
-      <w:bookmarkEnd w:id="85"/>
     </w:p>
     <w:p>
       <w:r>
@@ -23920,19 +24236,32 @@
       <w:pPr>
         <w:pStyle w:val="Opisslike"/>
       </w:pPr>
-      <w:bookmarkStart w:id="86" w:name="_Ref485979522"/>
+      <w:bookmarkStart w:id="85" w:name="_Ref485979522"/>
       <w:r>
         <w:t xml:space="preserve">Slika </w:t>
       </w:r>
-      <w:fldSimple w:instr=" SEQ Slika \* ARABIC ">
-        <w:r>
-          <w:rPr>
-            <w:noProof/>
-          </w:rPr>
-          <w:t>20</w:t>
-        </w:r>
-      </w:fldSimple>
-      <w:bookmarkEnd w:id="86"/>
+      <w:r>
+        <w:fldChar w:fldCharType="begin"/>
+      </w:r>
+      <w:r>
+        <w:instrText xml:space="preserve"> SEQ Slika \* ARABIC </w:instrText>
+      </w:r>
+      <w:r>
+        <w:fldChar w:fldCharType="separate"/>
+      </w:r>
+      <w:r>
+        <w:rPr>
+          <w:noProof/>
+        </w:rPr>
+        <w:t>20</w:t>
+      </w:r>
+      <w:r>
+        <w:rPr>
+          <w:noProof/>
+        </w:rPr>
+        <w:fldChar w:fldCharType="end"/>
+      </w:r>
+      <w:bookmarkEnd w:id="85"/>
       <w:r>
         <w:t>. Predikcija dobrote učenika na kompetitivnoj lekciji</w:t>
       </w:r>
@@ -23941,12 +24270,12 @@
       <w:pPr>
         <w:pStyle w:val="Naslov1"/>
       </w:pPr>
-      <w:bookmarkStart w:id="87" w:name="_Toc486005271"/>
+      <w:bookmarkStart w:id="86" w:name="_Toc486005271"/>
       <w:r>
         <w:lastRenderedPageBreak/>
         <w:t>Zaključak</w:t>
       </w:r>
-      <w:bookmarkEnd w:id="87"/>
+      <w:bookmarkEnd w:id="86"/>
     </w:p>
     <w:p>
       <w:r>
@@ -24049,12 +24378,12 @@
       <w:pPr>
         <w:pStyle w:val="Naslov1"/>
       </w:pPr>
-      <w:bookmarkStart w:id="88" w:name="_Toc486005272"/>
+      <w:bookmarkStart w:id="87" w:name="_Toc486005272"/>
       <w:r>
         <w:lastRenderedPageBreak/>
         <w:t>Literatura</w:t>
       </w:r>
-      <w:bookmarkEnd w:id="88"/>
+      <w:bookmarkEnd w:id="87"/>
     </w:p>
     <w:tbl>
       <w:tblPr>
@@ -24086,27 +24415,14 @@
             <w:r>
               <w:t>[</w:t>
             </w:r>
-            <w:r>
-              <w:fldChar w:fldCharType="begin"/>
-            </w:r>
-            <w:r>
-              <w:instrText xml:space="preserve"> SEQ Lit \* MERGEFORMAT </w:instrText>
-            </w:r>
-            <w:r>
-              <w:fldChar w:fldCharType="separate"/>
-            </w:r>
-            <w:r>
-              <w:rPr>
-                <w:noProof/>
-              </w:rPr>
-              <w:t>1</w:t>
-            </w:r>
-            <w:r>
-              <w:rPr>
-                <w:noProof/>
-              </w:rPr>
-              <w:fldChar w:fldCharType="end"/>
-            </w:r>
+            <w:fldSimple w:instr=" SEQ Lit \* MERGEFORMAT ">
+              <w:r>
+                <w:rPr>
+                  <w:noProof/>
+                </w:rPr>
+                <w:t>1</w:t>
+              </w:r>
+            </w:fldSimple>
             <w:r>
               <w:t>]</w:t>
             </w:r>
@@ -24167,27 +24483,14 @@
             <w:r>
               <w:t>[</w:t>
             </w:r>
-            <w:r>
-              <w:fldChar w:fldCharType="begin"/>
-            </w:r>
-            <w:r>
-              <w:instrText xml:space="preserve"> SEQ Lit \* MERGEFORMAT </w:instrText>
-            </w:r>
-            <w:r>
-              <w:fldChar w:fldCharType="separate"/>
-            </w:r>
-            <w:r>
-              <w:rPr>
-                <w:noProof/>
-              </w:rPr>
-              <w:t>2</w:t>
-            </w:r>
-            <w:r>
-              <w:rPr>
-                <w:noProof/>
-              </w:rPr>
-              <w:fldChar w:fldCharType="end"/>
-            </w:r>
+            <w:fldSimple w:instr=" SEQ Lit \* MERGEFORMAT ">
+              <w:r>
+                <w:rPr>
+                  <w:noProof/>
+                </w:rPr>
+                <w:t>2</w:t>
+              </w:r>
+            </w:fldSimple>
             <w:r>
               <w:t>]</w:t>
             </w:r>
@@ -24245,27 +24548,14 @@
             <w:r>
               <w:t>[</w:t>
             </w:r>
-            <w:r>
-              <w:fldChar w:fldCharType="begin"/>
-            </w:r>
-            <w:r>
-              <w:instrText xml:space="preserve"> SEQ Lit \* MERGEFORMAT </w:instrText>
-            </w:r>
-            <w:r>
-              <w:fldChar w:fldCharType="separate"/>
-            </w:r>
-            <w:r>
-              <w:rPr>
-                <w:noProof/>
-              </w:rPr>
-              <w:t>3</w:t>
-            </w:r>
-            <w:r>
-              <w:rPr>
-                <w:noProof/>
-              </w:rPr>
-              <w:fldChar w:fldCharType="end"/>
-            </w:r>
+            <w:fldSimple w:instr=" SEQ Lit \* MERGEFORMAT ">
+              <w:r>
+                <w:rPr>
+                  <w:noProof/>
+                </w:rPr>
+                <w:t>3</w:t>
+              </w:r>
+            </w:fldSimple>
             <w:r>
               <w:t>]</w:t>
             </w:r>
@@ -24307,27 +24597,14 @@
             <w:r>
               <w:t>[</w:t>
             </w:r>
-            <w:r>
-              <w:fldChar w:fldCharType="begin"/>
-            </w:r>
-            <w:r>
-              <w:instrText xml:space="preserve"> SEQ Lit \* MERGEFORMAT </w:instrText>
-            </w:r>
-            <w:r>
-              <w:fldChar w:fldCharType="separate"/>
-            </w:r>
-            <w:r>
-              <w:rPr>
-                <w:noProof/>
-              </w:rPr>
-              <w:t>4</w:t>
-            </w:r>
-            <w:r>
-              <w:rPr>
-                <w:noProof/>
-              </w:rPr>
-              <w:fldChar w:fldCharType="end"/>
-            </w:r>
+            <w:fldSimple w:instr=" SEQ Lit \* MERGEFORMAT ">
+              <w:r>
+                <w:rPr>
+                  <w:noProof/>
+                </w:rPr>
+                <w:t>4</w:t>
+              </w:r>
+            </w:fldSimple>
             <w:r>
               <w:t>]</w:t>
             </w:r>
@@ -24385,27 +24662,14 @@
             <w:r>
               <w:t>[</w:t>
             </w:r>
-            <w:r>
-              <w:fldChar w:fldCharType="begin"/>
-            </w:r>
-            <w:r>
-              <w:instrText xml:space="preserve"> SEQ Lit \* MERGEFORMAT </w:instrText>
-            </w:r>
-            <w:r>
-              <w:fldChar w:fldCharType="separate"/>
-            </w:r>
-            <w:r>
-              <w:rPr>
-                <w:noProof/>
-              </w:rPr>
-              <w:t>5</w:t>
-            </w:r>
-            <w:r>
-              <w:rPr>
-                <w:noProof/>
-              </w:rPr>
-              <w:fldChar w:fldCharType="end"/>
-            </w:r>
+            <w:fldSimple w:instr=" SEQ Lit \* MERGEFORMAT ">
+              <w:r>
+                <w:rPr>
+                  <w:noProof/>
+                </w:rPr>
+                <w:t>5</w:t>
+              </w:r>
+            </w:fldSimple>
             <w:r>
               <w:t>]</w:t>
             </w:r>
@@ -24472,27 +24736,14 @@
             <w:r>
               <w:t>[</w:t>
             </w:r>
-            <w:r>
-              <w:fldChar w:fldCharType="begin"/>
-            </w:r>
-            <w:r>
-              <w:instrText xml:space="preserve"> SEQ Lit \* MERGEFORMAT </w:instrText>
-            </w:r>
-            <w:r>
-              <w:fldChar w:fldCharType="separate"/>
-            </w:r>
-            <w:r>
-              <w:rPr>
-                <w:noProof/>
-              </w:rPr>
-              <w:t>6</w:t>
-            </w:r>
-            <w:r>
-              <w:rPr>
-                <w:noProof/>
-              </w:rPr>
-              <w:fldChar w:fldCharType="end"/>
-            </w:r>
+            <w:fldSimple w:instr=" SEQ Lit \* MERGEFORMAT ">
+              <w:r>
+                <w:rPr>
+                  <w:noProof/>
+                </w:rPr>
+                <w:t>6</w:t>
+              </w:r>
+            </w:fldSimple>
             <w:r>
               <w:t>]</w:t>
             </w:r>
@@ -24594,12 +24845,12 @@
       <w:pPr>
         <w:pStyle w:val="Naslov1"/>
       </w:pPr>
-      <w:bookmarkStart w:id="89" w:name="_Toc486005273"/>
+      <w:bookmarkStart w:id="88" w:name="_Toc486005273"/>
       <w:r>
         <w:lastRenderedPageBreak/>
         <w:t>Sažetak</w:t>
       </w:r>
-      <w:bookmarkEnd w:id="89"/>
+      <w:bookmarkEnd w:id="88"/>
     </w:p>
     <w:p>
       <w:r>
@@ -24618,7 +24869,22 @@
         <w:t xml:space="preserve"> na temelju težina zadataka. </w:t>
       </w:r>
     </w:p>
-    <w:p/>
+    <w:p>
+      <w:pPr>
+        <w:rPr>
+          <w:b/>
+        </w:rPr>
+      </w:pPr>
+      <w:r>
+        <w:rPr>
+          <w:b/>
+        </w:rPr>
+        <w:t xml:space="preserve">Ključne riječi: </w:t>
+      </w:r>
+      <w:r>
+        <w:t>strojno učenje; nelinearna regresija; iterativna metoda konvergencije; python; analitika učenja</w:t>
+      </w:r>
+    </w:p>
     <w:p>
       <w:pPr>
         <w:spacing w:line="259" w:lineRule="auto"/>
@@ -24639,150 +24905,170 @@
       <w:pPr>
         <w:pStyle w:val="Naslov1"/>
       </w:pPr>
-      <w:bookmarkStart w:id="90" w:name="_Toc486005274"/>
+      <w:bookmarkStart w:id="89" w:name="_Toc486005274"/>
       <w:r>
         <w:lastRenderedPageBreak/>
         <w:t>Summary</w:t>
       </w:r>
+      <w:bookmarkEnd w:id="89"/>
+    </w:p>
+    <w:p>
+      <w:pPr>
+        <w:rPr>
+          <w:lang w:val="en-US"/>
+        </w:rPr>
+      </w:pPr>
+      <w:r>
+        <w:rPr>
+          <w:lang w:val="en-US"/>
+        </w:rPr>
+        <w:t xml:space="preserve">The main goal of this master thesis was to implement an application </w:t>
+      </w:r>
+      <w:r>
+        <w:rPr>
+          <w:lang w:val="en-US"/>
+        </w:rPr>
+        <w:t>which</w:t>
+      </w:r>
+      <w:r>
+        <w:rPr>
+          <w:lang w:val="en-US"/>
+        </w:rPr>
+        <w:t xml:space="preserve"> </w:t>
+      </w:r>
+      <w:r>
+        <w:rPr>
+          <w:lang w:val="en-US"/>
+        </w:rPr>
+        <w:t>by</w:t>
+      </w:r>
+      <w:r>
+        <w:rPr>
+          <w:lang w:val="en-US"/>
+        </w:rPr>
+        <w:t xml:space="preserve"> analysing logs, that were generated while solving problems from three different types of lectures, gives visual insight in student’s profile or comparison with other students, along with</w:t>
+      </w:r>
+      <w:r>
+        <w:rPr>
+          <w:lang w:val="en-US"/>
+        </w:rPr>
+        <w:t xml:space="preserve"> </w:t>
+      </w:r>
+      <w:r>
+        <w:rPr>
+          <w:lang w:val="en-US"/>
+        </w:rPr>
+        <w:t>prediction</w:t>
+      </w:r>
+      <w:r>
+        <w:rPr>
+          <w:lang w:val="en-US"/>
+        </w:rPr>
+        <w:t xml:space="preserve"> in</w:t>
+      </w:r>
+      <w:r>
+        <w:rPr>
+          <w:lang w:val="en-US"/>
+        </w:rPr>
+        <w:t xml:space="preserve"> student’s improvement </w:t>
+      </w:r>
+      <w:r>
+        <w:rPr>
+          <w:lang w:val="en-US"/>
+        </w:rPr>
+        <w:t xml:space="preserve">in </w:t>
+      </w:r>
+      <w:r>
+        <w:rPr>
+          <w:lang w:val="en-US"/>
+        </w:rPr>
+        <w:t xml:space="preserve">solving same type </w:t>
+      </w:r>
+      <w:r>
+        <w:rPr>
+          <w:lang w:val="en-US"/>
+        </w:rPr>
+        <w:t xml:space="preserve">of </w:t>
+      </w:r>
+      <w:r>
+        <w:rPr>
+          <w:lang w:val="en-US"/>
+        </w:rPr>
+        <w:t>problems</w:t>
+      </w:r>
+      <w:bookmarkStart w:id="90" w:name="_GoBack"/>
       <w:bookmarkEnd w:id="90"/>
-    </w:p>
-    <w:p>
-      <w:pPr>
+      <w:r>
         <w:rPr>
           <w:lang w:val="en-US"/>
         </w:rPr>
-      </w:pPr>
+        <w:t>. By using the algorithm of iterative convergence method</w:t>
+      </w:r>
       <w:r>
         <w:rPr>
           <w:lang w:val="en-US"/>
         </w:rPr>
-        <w:t xml:space="preserve">The main goal of this master thesis was to implement an application </w:t>
+        <w:t>, application solved</w:t>
       </w:r>
       <w:r>
         <w:rPr>
           <w:lang w:val="en-US"/>
         </w:rPr>
-        <w:t>which</w:t>
+        <w:t xml:space="preserve"> recursive dependency between the success of stud</w:t>
       </w:r>
       <w:r>
         <w:rPr>
           <w:lang w:val="en-US"/>
         </w:rPr>
+        <w:t>ent and weight of the problem</w:t>
+      </w:r>
+      <w:r>
+        <w:rPr>
+          <w:lang w:val="en-US"/>
+        </w:rPr>
+        <w:t>, thus allowing non-classical student evaluation considering problem</w:t>
+      </w:r>
+      <w:r>
+        <w:rPr>
+          <w:lang w:val="en-US"/>
+        </w:rPr>
+        <w:t>s’</w:t>
+      </w:r>
+      <w:r>
+        <w:rPr>
+          <w:lang w:val="en-US"/>
+        </w:rPr>
+        <w:t xml:space="preserve"> weights</w:t>
+      </w:r>
+      <w:r>
+        <w:rPr>
+          <w:lang w:val="en-US"/>
+        </w:rPr>
+        <w:t>.</w:t>
+      </w:r>
+      <w:r>
+        <w:rPr>
+          <w:lang w:val="en-US"/>
+        </w:rPr>
         <w:t xml:space="preserve"> </w:t>
       </w:r>
-      <w:r>
-        <w:rPr>
+    </w:p>
+    <w:p>
+      <w:pPr>
+        <w:rPr>
+          <w:b/>
           <w:lang w:val="en-US"/>
         </w:rPr>
-        <w:t>by</w:t>
-      </w:r>
-      <w:r>
-        <w:rPr>
+      </w:pPr>
+      <w:r>
+        <w:rPr>
+          <w:b/>
           <w:lang w:val="en-US"/>
         </w:rPr>
-        <w:t xml:space="preserve"> analysing logs, that were generated while solving problems from three different types of lectures, gives visual insight in student’s profile or comparison with other students, along with</w:t>
-      </w:r>
-      <w:r>
-        <w:rPr>
-          <w:lang w:val="en-US"/>
-        </w:rPr>
-        <w:t xml:space="preserve"> </w:t>
-      </w:r>
-      <w:r>
-        <w:rPr>
-          <w:lang w:val="en-US"/>
-        </w:rPr>
-        <w:t>prediction</w:t>
-      </w:r>
-      <w:r>
-        <w:rPr>
-          <w:lang w:val="en-US"/>
-        </w:rPr>
-        <w:t xml:space="preserve"> in</w:t>
-      </w:r>
-      <w:r>
-        <w:rPr>
-          <w:lang w:val="en-US"/>
-        </w:rPr>
-        <w:t xml:space="preserve"> student’s improvement </w:t>
-      </w:r>
-      <w:r>
-        <w:rPr>
-          <w:lang w:val="en-US"/>
-        </w:rPr>
-        <w:t xml:space="preserve">in </w:t>
-      </w:r>
-      <w:r>
-        <w:rPr>
-          <w:lang w:val="en-US"/>
-        </w:rPr>
-        <w:t xml:space="preserve">solving same type </w:t>
-      </w:r>
-      <w:r>
-        <w:rPr>
-          <w:lang w:val="en-US"/>
-        </w:rPr>
-        <w:t xml:space="preserve">of </w:t>
-      </w:r>
-      <w:r>
-        <w:rPr>
-          <w:lang w:val="en-US"/>
-        </w:rPr>
-        <w:t>problems</w:t>
-      </w:r>
-      <w:r>
-        <w:rPr>
-          <w:lang w:val="en-US"/>
-        </w:rPr>
-        <w:t>. By using the algorithm of iterative convergence method</w:t>
-      </w:r>
-      <w:r>
-        <w:rPr>
-          <w:lang w:val="en-US"/>
-        </w:rPr>
-        <w:t>, application solved</w:t>
-      </w:r>
-      <w:r>
-        <w:rPr>
-          <w:lang w:val="en-US"/>
-        </w:rPr>
-        <w:t xml:space="preserve"> recursive dependency between the success of stud</w:t>
-      </w:r>
-      <w:r>
-        <w:rPr>
-          <w:lang w:val="en-US"/>
-        </w:rPr>
-        <w:t>ent and weight of the problem</w:t>
-      </w:r>
-      <w:r>
-        <w:rPr>
-          <w:lang w:val="en-US"/>
-        </w:rPr>
-        <w:t>, thus allowing non-classical student evaluation considering problem</w:t>
-      </w:r>
-      <w:r>
-        <w:rPr>
-          <w:lang w:val="en-US"/>
-        </w:rPr>
-        <w:t>s’</w:t>
-      </w:r>
-      <w:r>
-        <w:rPr>
-          <w:lang w:val="en-US"/>
-        </w:rPr>
-        <w:t xml:space="preserve"> weights</w:t>
-      </w:r>
-      <w:r>
-        <w:rPr>
-          <w:lang w:val="en-US"/>
-        </w:rPr>
-        <w:t>.</w:t>
-      </w:r>
-      <w:r>
-        <w:rPr>
-          <w:lang w:val="en-US"/>
-        </w:rPr>
-        <w:t xml:space="preserve"> </w:t>
+        <w:t xml:space="preserve">Keywords: </w:t>
+      </w:r>
+      <w:r>
+        <w:t>machine learning; nonlinear regression; iterative convergence method; learning analytics</w:t>
       </w:r>
     </w:p>
     <w:sectPr>
@@ -27730,7 +28016,7 @@
 </file>
 
 <file path=customXml/itemProps1.xml><?xml version="1.0" encoding="utf-8"?>
-<ds:datastoreItem xmlns:ds="http://schemas.openxmlformats.org/officeDocument/2006/customXml" ds:itemID="{44B7647A-2B1F-4D95-B9CD-78A59A3D4B06}">
+<ds:datastoreItem xmlns:ds="http://schemas.openxmlformats.org/officeDocument/2006/customXml" ds:itemID="{23D52C71-0CF9-4954-B3CA-E638F6A04AD3}">
   <ds:schemaRefs>
     <ds:schemaRef ds:uri="http://schemas.openxmlformats.org/officeDocument/2006/bibliography"/>
   </ds:schemaRefs>

</xml_diff>